<commit_message>
Version 2 Agregar equipos y empleados a este
</commit_message>
<xml_diff>
--- a/Requerimientos funcionales/Requerimientos funcionales, Gabriel Suarez.docx
+++ b/Requerimientos funcionales/Requerimientos funcionales, Gabriel Suarez.docx
@@ -167,23 +167,7 @@
                 <w:sz w:val="24"/>
                 <w:szCs w:val="24"/>
               </w:rPr>
-              <w:t xml:space="preserve">Permite contratar un entrenador principal </w:t>
-            </w:r>
-            <w:r>
-              <w:rPr>
-                <w:rFonts w:ascii="Arial" w:hAnsi="Arial" w:cs="Arial"/>
-                <w:sz w:val="24"/>
-                <w:szCs w:val="24"/>
-              </w:rPr>
-              <w:t>al Football Cl</w:t>
-            </w:r>
-            <w:r>
-              <w:rPr>
-                <w:rFonts w:ascii="Arial" w:hAnsi="Arial" w:cs="Arial"/>
-                <w:sz w:val="24"/>
-                <w:szCs w:val="24"/>
-              </w:rPr>
-              <w:t>ub</w:t>
+              <w:t>Permite contratar un entrenador principal al Football Club</w:t>
             </w:r>
           </w:p>
         </w:tc>
@@ -293,15 +277,7 @@
                 <w:sz w:val="24"/>
                 <w:szCs w:val="24"/>
               </w:rPr>
-              <w:t xml:space="preserve">El </w:t>
-            </w:r>
-            <w:r>
-              <w:rPr>
-                <w:rFonts w:ascii="Arial" w:hAnsi="Arial" w:cs="Arial"/>
-                <w:sz w:val="24"/>
-                <w:szCs w:val="24"/>
-              </w:rPr>
-              <w:t>entrenador principal se ha contratado</w:t>
+              <w:t>El entrenador principal se ha contratado</w:t>
             </w:r>
           </w:p>
         </w:tc>
@@ -393,27 +369,7 @@
                 <w:sz w:val="24"/>
                 <w:szCs w:val="24"/>
               </w:rPr>
-              <w:t xml:space="preserve">Contratar un entrenador </w:t>
-            </w:r>
-            <w:r>
-              <w:rPr>
-                <w:rFonts w:ascii="Arial" w:hAnsi="Arial" w:cs="Arial"/>
-                <w:b/>
-                <w:bCs/>
-                <w:sz w:val="24"/>
-                <w:szCs w:val="24"/>
-              </w:rPr>
-              <w:t>asistente</w:t>
-            </w:r>
-            <w:r>
-              <w:rPr>
-                <w:rFonts w:ascii="Arial" w:hAnsi="Arial" w:cs="Arial"/>
-                <w:b/>
-                <w:bCs/>
-                <w:sz w:val="24"/>
-                <w:szCs w:val="24"/>
-              </w:rPr>
-              <w:t xml:space="preserve"> al Football Club</w:t>
+              <w:t>Contratar un entrenador asistente al Football Club</w:t>
             </w:r>
           </w:p>
         </w:tc>
@@ -459,23 +415,7 @@
                 <w:sz w:val="24"/>
                 <w:szCs w:val="24"/>
               </w:rPr>
-              <w:t xml:space="preserve">Permite contratar un entrenador </w:t>
-            </w:r>
-            <w:r>
-              <w:rPr>
-                <w:rFonts w:ascii="Arial" w:hAnsi="Arial" w:cs="Arial"/>
-                <w:sz w:val="24"/>
-                <w:szCs w:val="24"/>
-              </w:rPr>
-              <w:t>asistente</w:t>
-            </w:r>
-            <w:r>
-              <w:rPr>
-                <w:rFonts w:ascii="Arial" w:hAnsi="Arial" w:cs="Arial"/>
-                <w:sz w:val="24"/>
-                <w:szCs w:val="24"/>
-              </w:rPr>
-              <w:t xml:space="preserve"> al Football Club</w:t>
+              <w:t>Permite contratar un entrenador asistente al Football Club</w:t>
             </w:r>
           </w:p>
         </w:tc>
@@ -701,27 +641,7 @@
                 <w:sz w:val="24"/>
                 <w:szCs w:val="24"/>
               </w:rPr>
-              <w:t xml:space="preserve">Contratar un </w:t>
-            </w:r>
-            <w:r>
-              <w:rPr>
-                <w:rFonts w:ascii="Arial" w:hAnsi="Arial" w:cs="Arial"/>
-                <w:b/>
-                <w:bCs/>
-                <w:sz w:val="24"/>
-                <w:szCs w:val="24"/>
-              </w:rPr>
-              <w:t xml:space="preserve">jugador </w:t>
-            </w:r>
-            <w:r>
-              <w:rPr>
-                <w:rFonts w:ascii="Arial" w:hAnsi="Arial" w:cs="Arial"/>
-                <w:b/>
-                <w:bCs/>
-                <w:sz w:val="24"/>
-                <w:szCs w:val="24"/>
-              </w:rPr>
-              <w:t>al Football Club</w:t>
+              <w:t>Contratar un jugador al Football Club</w:t>
             </w:r>
           </w:p>
         </w:tc>
@@ -767,23 +687,7 @@
                 <w:sz w:val="24"/>
                 <w:szCs w:val="24"/>
               </w:rPr>
-              <w:t>Permite contratar u</w:t>
-            </w:r>
-            <w:r>
-              <w:rPr>
-                <w:rFonts w:ascii="Arial" w:hAnsi="Arial" w:cs="Arial"/>
-                <w:sz w:val="24"/>
-                <w:szCs w:val="24"/>
-              </w:rPr>
-              <w:t>n jugador</w:t>
-            </w:r>
-            <w:r>
-              <w:rPr>
-                <w:rFonts w:ascii="Arial" w:hAnsi="Arial" w:cs="Arial"/>
-                <w:sz w:val="24"/>
-                <w:szCs w:val="24"/>
-              </w:rPr>
-              <w:t xml:space="preserve"> al Football Club</w:t>
+              <w:t>Permite contratar un jugador al Football Club</w:t>
             </w:r>
           </w:p>
         </w:tc>
@@ -838,15 +742,7 @@
                 <w:sz w:val="24"/>
                 <w:szCs w:val="24"/>
               </w:rPr>
-              <w:t>Nombre, identificación, salario, estatus,</w:t>
-            </w:r>
-            <w:r>
-              <w:rPr>
-                <w:rFonts w:ascii="Arial" w:hAnsi="Arial" w:cs="Arial"/>
-                <w:sz w:val="24"/>
-                <w:szCs w:val="24"/>
-              </w:rPr>
-              <w:t xml:space="preserve"> dorsal, cantidad de goles, calificación y posición</w:t>
+              <w:t>Nombre, identificación, salario, estatus, dorsal, cantidad de goles, calificación y posición</w:t>
             </w:r>
           </w:p>
         </w:tc>
@@ -901,23 +797,7 @@
                 <w:sz w:val="24"/>
                 <w:szCs w:val="24"/>
               </w:rPr>
-              <w:t xml:space="preserve">El </w:t>
-            </w:r>
-            <w:r>
-              <w:rPr>
-                <w:rFonts w:ascii="Arial" w:hAnsi="Arial" w:cs="Arial"/>
-                <w:sz w:val="24"/>
-                <w:szCs w:val="24"/>
-              </w:rPr>
-              <w:t xml:space="preserve">jugador </w:t>
-            </w:r>
-            <w:r>
-              <w:rPr>
-                <w:rFonts w:ascii="Arial" w:hAnsi="Arial" w:cs="Arial"/>
-                <w:sz w:val="24"/>
-                <w:szCs w:val="24"/>
-              </w:rPr>
-              <w:t>se ha contratado</w:t>
+              <w:t>El jugador se ha contratado</w:t>
             </w:r>
           </w:p>
         </w:tc>
@@ -1009,17 +889,7 @@
                 <w:sz w:val="24"/>
                 <w:szCs w:val="24"/>
               </w:rPr>
-              <w:t>Despedir</w:t>
-            </w:r>
-            <w:r>
-              <w:rPr>
-                <w:rFonts w:ascii="Arial" w:hAnsi="Arial" w:cs="Arial"/>
-                <w:b/>
-                <w:bCs/>
-                <w:sz w:val="24"/>
-                <w:szCs w:val="24"/>
-              </w:rPr>
-              <w:t xml:space="preserve"> un entrenador principal al Football Club</w:t>
+              <w:t>Despedir un entrenador principal al Football Club</w:t>
             </w:r>
           </w:p>
         </w:tc>
@@ -1065,23 +935,7 @@
                 <w:sz w:val="24"/>
                 <w:szCs w:val="24"/>
               </w:rPr>
-              <w:t xml:space="preserve">Permite </w:t>
-            </w:r>
-            <w:r>
-              <w:rPr>
-                <w:rFonts w:ascii="Arial" w:hAnsi="Arial" w:cs="Arial"/>
-                <w:sz w:val="24"/>
-                <w:szCs w:val="24"/>
-              </w:rPr>
-              <w:t>despedir</w:t>
-            </w:r>
-            <w:r>
-              <w:rPr>
-                <w:rFonts w:ascii="Arial" w:hAnsi="Arial" w:cs="Arial"/>
-                <w:sz w:val="24"/>
-                <w:szCs w:val="24"/>
-              </w:rPr>
-              <w:t xml:space="preserve"> un entrenador principal al Football Club</w:t>
+              <w:t>Permite despedir un entrenador principal al Football Club</w:t>
             </w:r>
           </w:p>
         </w:tc>
@@ -1136,15 +990,7 @@
                 <w:sz w:val="24"/>
                 <w:szCs w:val="24"/>
               </w:rPr>
-              <w:t>Nombr</w:t>
-            </w:r>
-            <w:r>
-              <w:rPr>
-                <w:rFonts w:ascii="Arial" w:hAnsi="Arial" w:cs="Arial"/>
-                <w:sz w:val="24"/>
-                <w:szCs w:val="24"/>
-              </w:rPr>
-              <w:t>e.</w:t>
+              <w:t>Nombre.</w:t>
             </w:r>
           </w:p>
         </w:tc>
@@ -1199,15 +1045,7 @@
                 <w:sz w:val="24"/>
                 <w:szCs w:val="24"/>
               </w:rPr>
-              <w:t xml:space="preserve">El entrenador principal se ha </w:t>
-            </w:r>
-            <w:r>
-              <w:rPr>
-                <w:rFonts w:ascii="Arial" w:hAnsi="Arial" w:cs="Arial"/>
-                <w:sz w:val="24"/>
-                <w:szCs w:val="24"/>
-              </w:rPr>
-              <w:t>despedido</w:t>
+              <w:t>El entrenador principal se ha despedido</w:t>
             </w:r>
           </w:p>
         </w:tc>
@@ -1400,15 +1238,7 @@
                 <w:sz w:val="24"/>
                 <w:szCs w:val="24"/>
               </w:rPr>
-              <w:t>Nombre</w:t>
-            </w:r>
-            <w:r>
-              <w:rPr>
-                <w:rFonts w:ascii="Arial" w:hAnsi="Arial" w:cs="Arial"/>
-                <w:sz w:val="24"/>
-                <w:szCs w:val="24"/>
-              </w:rPr>
-              <w:t>.</w:t>
+              <w:t>Nombre.</w:t>
             </w:r>
           </w:p>
         </w:tc>
@@ -1463,15 +1293,7 @@
                 <w:sz w:val="24"/>
                 <w:szCs w:val="24"/>
               </w:rPr>
-              <w:t>El entrenador asistente se ha despedi</w:t>
-            </w:r>
-            <w:r>
-              <w:rPr>
-                <w:rFonts w:ascii="Arial" w:hAnsi="Arial" w:cs="Arial"/>
-                <w:sz w:val="24"/>
-                <w:szCs w:val="24"/>
-              </w:rPr>
-              <w:t>do</w:t>
+              <w:t>El entrenador asistente se ha despedido</w:t>
             </w:r>
           </w:p>
         </w:tc>
@@ -1565,17 +1387,7 @@
                 <w:sz w:val="24"/>
                 <w:szCs w:val="24"/>
               </w:rPr>
-              <w:t>Despedir</w:t>
-            </w:r>
-            <w:r>
-              <w:rPr>
-                <w:rFonts w:ascii="Arial" w:hAnsi="Arial" w:cs="Arial"/>
-                <w:b/>
-                <w:bCs/>
-                <w:sz w:val="24"/>
-                <w:szCs w:val="24"/>
-              </w:rPr>
-              <w:t xml:space="preserve"> un jugador al Football Club</w:t>
+              <w:t>Despedir un jugador al Football Club</w:t>
             </w:r>
           </w:p>
         </w:tc>
@@ -1621,23 +1433,7 @@
                 <w:sz w:val="24"/>
                 <w:szCs w:val="24"/>
               </w:rPr>
-              <w:t xml:space="preserve">Permite </w:t>
-            </w:r>
-            <w:r>
-              <w:rPr>
-                <w:rFonts w:ascii="Arial" w:hAnsi="Arial" w:cs="Arial"/>
-                <w:sz w:val="24"/>
-                <w:szCs w:val="24"/>
-              </w:rPr>
-              <w:t>despedir</w:t>
-            </w:r>
-            <w:r>
-              <w:rPr>
-                <w:rFonts w:ascii="Arial" w:hAnsi="Arial" w:cs="Arial"/>
-                <w:sz w:val="24"/>
-                <w:szCs w:val="24"/>
-              </w:rPr>
-              <w:t xml:space="preserve"> un jugador al Football Club</w:t>
+              <w:t>Permite despedir un jugador al Football Club</w:t>
             </w:r>
           </w:p>
         </w:tc>
@@ -1692,15 +1488,7 @@
                 <w:sz w:val="24"/>
                 <w:szCs w:val="24"/>
               </w:rPr>
-              <w:t>Nombre</w:t>
-            </w:r>
-            <w:r>
-              <w:rPr>
-                <w:rFonts w:ascii="Arial" w:hAnsi="Arial" w:cs="Arial"/>
-                <w:sz w:val="24"/>
-                <w:szCs w:val="24"/>
-              </w:rPr>
-              <w:t>.</w:t>
+              <w:t>Nombre.</w:t>
             </w:r>
           </w:p>
         </w:tc>
@@ -1755,15 +1543,7 @@
                 <w:sz w:val="24"/>
                 <w:szCs w:val="24"/>
               </w:rPr>
-              <w:t xml:space="preserve">El jugador se ha </w:t>
-            </w:r>
-            <w:r>
-              <w:rPr>
-                <w:rFonts w:ascii="Arial" w:hAnsi="Arial" w:cs="Arial"/>
-                <w:sz w:val="24"/>
-                <w:szCs w:val="24"/>
-              </w:rPr>
-              <w:t>despedido</w:t>
+              <w:t>El jugador se ha despedido</w:t>
             </w:r>
           </w:p>
         </w:tc>
@@ -1855,7 +1635,17 @@
                 <w:sz w:val="24"/>
                 <w:szCs w:val="24"/>
               </w:rPr>
-              <w:t>Agregar empleado a los equipos</w:t>
+              <w:t xml:space="preserve">Agregar un equipo al </w:t>
+            </w:r>
+            <w:r>
+              <w:rPr>
+                <w:rFonts w:ascii="Arial" w:hAnsi="Arial" w:cs="Arial"/>
+                <w:b/>
+                <w:bCs/>
+                <w:sz w:val="24"/>
+                <w:szCs w:val="24"/>
+              </w:rPr>
+              <w:t>Football Club</w:t>
             </w:r>
           </w:p>
         </w:tc>
@@ -1901,15 +1691,7 @@
                 <w:sz w:val="24"/>
                 <w:szCs w:val="24"/>
               </w:rPr>
-              <w:t xml:space="preserve">Permite </w:t>
-            </w:r>
-            <w:r>
-              <w:rPr>
-                <w:rFonts w:ascii="Arial" w:hAnsi="Arial" w:cs="Arial"/>
-                <w:sz w:val="24"/>
-                <w:szCs w:val="24"/>
-              </w:rPr>
-              <w:t>agregar un empleado a un equipo deseado</w:t>
+              <w:t>Permite agregar 2 equipos al Football Club</w:t>
             </w:r>
           </w:p>
         </w:tc>
@@ -1972,7 +1754,7 @@
                 <w:sz w:val="24"/>
                 <w:szCs w:val="24"/>
               </w:rPr>
-              <w:t xml:space="preserve"> del equipo, tipo de empleado, nombre del empleado</w:t>
+              <w:t xml:space="preserve"> del equipo</w:t>
             </w:r>
             <w:r>
               <w:rPr>
@@ -2027,6 +1809,7 @@
                 <w:rFonts w:ascii="Arial" w:hAnsi="Arial" w:cs="Arial"/>
                 <w:sz w:val="24"/>
                 <w:szCs w:val="24"/>
+                <w:u w:val="single"/>
               </w:rPr>
             </w:pPr>
             <w:r>
@@ -2043,7 +1826,7 @@
                 <w:sz w:val="24"/>
                 <w:szCs w:val="24"/>
               </w:rPr>
-              <w:t>empleado se ha agregado al equipo deseado</w:t>
+              <w:t>equipo ha sido creado</w:t>
             </w:r>
           </w:p>
         </w:tc>
@@ -2135,7 +1918,7 @@
                 <w:sz w:val="24"/>
                 <w:szCs w:val="24"/>
               </w:rPr>
-              <w:t>Actualizar información de los jugadores</w:t>
+              <w:t>Agregar empleado a los equipos</w:t>
             </w:r>
           </w:p>
         </w:tc>
@@ -2181,15 +1964,7 @@
                 <w:sz w:val="24"/>
                 <w:szCs w:val="24"/>
               </w:rPr>
-              <w:t xml:space="preserve">Permite </w:t>
-            </w:r>
-            <w:r>
-              <w:rPr>
-                <w:rFonts w:ascii="Arial" w:hAnsi="Arial" w:cs="Arial"/>
-                <w:sz w:val="24"/>
-                <w:szCs w:val="24"/>
-              </w:rPr>
-              <w:t>actualizar los datos de un jugador deseado</w:t>
+              <w:t>Permite agregar un empleado a un equipo deseado</w:t>
             </w:r>
           </w:p>
         </w:tc>
@@ -2244,7 +2019,7 @@
                 <w:sz w:val="24"/>
                 <w:szCs w:val="24"/>
               </w:rPr>
-              <w:t>Nombre, identificación, salario, estatus, dorsal, cantidad de goles, calificación y posición</w:t>
+              <w:t>Nombre del equipo, tipo de empleado, nombre del empleado.</w:t>
             </w:r>
           </w:p>
         </w:tc>
@@ -2299,7 +2074,7 @@
                 <w:sz w:val="24"/>
                 <w:szCs w:val="24"/>
               </w:rPr>
-              <w:t>La información del jugador ha sido actualizada</w:t>
+              <w:t>El empleado se ha agregado al equipo deseado</w:t>
             </w:r>
           </w:p>
         </w:tc>
@@ -2391,7 +2166,7 @@
                 <w:sz w:val="24"/>
                 <w:szCs w:val="24"/>
               </w:rPr>
-              <w:t>Mostrar información de los empleados</w:t>
+              <w:t>Actualizar información de los jugadores</w:t>
             </w:r>
           </w:p>
         </w:tc>
@@ -2437,15 +2212,7 @@
                 <w:sz w:val="24"/>
                 <w:szCs w:val="24"/>
               </w:rPr>
-              <w:t xml:space="preserve">Permite </w:t>
-            </w:r>
-            <w:r>
-              <w:rPr>
-                <w:rFonts w:ascii="Arial" w:hAnsi="Arial" w:cs="Arial"/>
-                <w:sz w:val="24"/>
-                <w:szCs w:val="24"/>
-              </w:rPr>
-              <w:t>ver la información de un empleado en particular</w:t>
+              <w:t>Permite actualizar los datos de un jugador deseado</w:t>
             </w:r>
           </w:p>
         </w:tc>
@@ -2500,7 +2267,7 @@
                 <w:sz w:val="24"/>
                 <w:szCs w:val="24"/>
               </w:rPr>
-              <w:t>Tipo de empleado, nombre del empleado</w:t>
+              <w:t>Nombre, identificación, salario, estatus, dorsal, cantidad de goles, calificación y posición</w:t>
             </w:r>
           </w:p>
         </w:tc>
@@ -2555,7 +2322,7 @@
                 <w:sz w:val="24"/>
                 <w:szCs w:val="24"/>
               </w:rPr>
-              <w:t>La información del empleado se ha mostrado</w:t>
+              <w:t>La información del jugador ha sido actualizada</w:t>
             </w:r>
           </w:p>
         </w:tc>
@@ -2647,7 +2414,7 @@
                 <w:sz w:val="24"/>
                 <w:szCs w:val="24"/>
               </w:rPr>
-              <w:t>Mostrar información de los equipos</w:t>
+              <w:t>Mostrar información de los empleados</w:t>
             </w:r>
           </w:p>
         </w:tc>
@@ -2693,15 +2460,7 @@
                 <w:sz w:val="24"/>
                 <w:szCs w:val="24"/>
               </w:rPr>
-              <w:t xml:space="preserve">Permite </w:t>
-            </w:r>
-            <w:r>
-              <w:rPr>
-                <w:rFonts w:ascii="Arial" w:hAnsi="Arial" w:cs="Arial"/>
-                <w:sz w:val="24"/>
-                <w:szCs w:val="24"/>
-              </w:rPr>
-              <w:t>ver la información de un equipo en particular</w:t>
+              <w:t>Permite ver la información de un empleado en particular</w:t>
             </w:r>
           </w:p>
         </w:tc>
@@ -2731,50 +2490,32 @@
                 <w:sz w:val="24"/>
                 <w:szCs w:val="24"/>
               </w:rPr>
-              <w:t>Entrada</w:t>
-            </w:r>
-            <w:r>
-              <w:rPr>
-                <w:rFonts w:ascii="Arial" w:hAnsi="Arial" w:cs="Arial"/>
-                <w:b/>
-                <w:bCs/>
-                <w:sz w:val="24"/>
-                <w:szCs w:val="24"/>
-              </w:rPr>
-              <w:t>s</w:t>
-            </w:r>
-          </w:p>
-        </w:tc>
-      </w:tr>
-      <w:tr>
-        <w:tc>
-          <w:tcPr>
-            <w:tcW w:w="8828" w:type="dxa"/>
-            <w:gridSpan w:val="2"/>
-          </w:tcPr>
-          <w:p>
-            <w:pPr>
-              <w:rPr>
-                <w:rFonts w:ascii="Arial" w:hAnsi="Arial" w:cs="Arial"/>
-                <w:sz w:val="24"/>
-                <w:szCs w:val="24"/>
-              </w:rPr>
-            </w:pPr>
-            <w:r>
-              <w:rPr>
-                <w:rFonts w:ascii="Arial" w:hAnsi="Arial" w:cs="Arial"/>
-                <w:sz w:val="24"/>
-                <w:szCs w:val="24"/>
-              </w:rPr>
-              <w:t>N</w:t>
-            </w:r>
-            <w:r>
-              <w:rPr>
-                <w:rFonts w:ascii="Arial" w:hAnsi="Arial" w:cs="Arial"/>
-                <w:sz w:val="24"/>
-                <w:szCs w:val="24"/>
-              </w:rPr>
-              <w:t>ombre del equipo</w:t>
+              <w:t>Entradas</w:t>
+            </w:r>
+          </w:p>
+        </w:tc>
+      </w:tr>
+      <w:tr>
+        <w:tc>
+          <w:tcPr>
+            <w:tcW w:w="8828" w:type="dxa"/>
+            <w:gridSpan w:val="2"/>
+          </w:tcPr>
+          <w:p>
+            <w:pPr>
+              <w:rPr>
+                <w:rFonts w:ascii="Arial" w:hAnsi="Arial" w:cs="Arial"/>
+                <w:sz w:val="24"/>
+                <w:szCs w:val="24"/>
+              </w:rPr>
+            </w:pPr>
+            <w:r>
+              <w:rPr>
+                <w:rFonts w:ascii="Arial" w:hAnsi="Arial" w:cs="Arial"/>
+                <w:sz w:val="24"/>
+                <w:szCs w:val="24"/>
+              </w:rPr>
+              <w:t>Tipo de empleado, nombre del empleado</w:t>
             </w:r>
           </w:p>
         </w:tc>
@@ -2829,7 +2570,7 @@
                 <w:sz w:val="24"/>
                 <w:szCs w:val="24"/>
               </w:rPr>
-              <w:t>La información del equipo se ha mostrado</w:t>
+              <w:t>La información del empleado se ha mostrado</w:t>
             </w:r>
           </w:p>
         </w:tc>
@@ -2901,7 +2642,17 @@
                 <w:sz w:val="24"/>
                 <w:szCs w:val="24"/>
               </w:rPr>
-              <w:t>11</w:t>
+              <w:t>1</w:t>
+            </w:r>
+            <w:r>
+              <w:rPr>
+                <w:rFonts w:ascii="Arial" w:hAnsi="Arial" w:cs="Arial"/>
+                <w:b/>
+                <w:bCs/>
+                <w:sz w:val="24"/>
+                <w:szCs w:val="24"/>
+              </w:rPr>
+              <w:t>1</w:t>
             </w:r>
             <w:r>
               <w:rPr>
@@ -2921,7 +2672,7 @@
                 <w:sz w:val="24"/>
                 <w:szCs w:val="24"/>
               </w:rPr>
-              <w:t>Agregar alineación a un equipo</w:t>
+              <w:t>Mostrar información de los equipos</w:t>
             </w:r>
           </w:p>
         </w:tc>
@@ -2967,15 +2718,7 @@
                 <w:sz w:val="24"/>
                 <w:szCs w:val="24"/>
               </w:rPr>
-              <w:t>Permite</w:t>
-            </w:r>
-            <w:r>
-              <w:rPr>
-                <w:rFonts w:ascii="Arial" w:hAnsi="Arial" w:cs="Arial"/>
-                <w:sz w:val="24"/>
-                <w:szCs w:val="24"/>
-              </w:rPr>
-              <w:t xml:space="preserve"> agregar una alineación a un equipo deseado</w:t>
+              <w:t>Permite ver la información de un equipo en particular</w:t>
             </w:r>
           </w:p>
         </w:tc>
@@ -3005,40 +2748,42 @@
                 <w:sz w:val="24"/>
                 <w:szCs w:val="24"/>
               </w:rPr>
-              <w:t>Entradas</w:t>
-            </w:r>
-          </w:p>
-        </w:tc>
-      </w:tr>
-      <w:tr>
-        <w:tc>
-          <w:tcPr>
-            <w:tcW w:w="8828" w:type="dxa"/>
-            <w:gridSpan w:val="2"/>
-          </w:tcPr>
-          <w:p>
-            <w:pPr>
-              <w:rPr>
-                <w:rFonts w:ascii="Arial" w:hAnsi="Arial" w:cs="Arial"/>
-                <w:sz w:val="24"/>
-                <w:szCs w:val="24"/>
-              </w:rPr>
-            </w:pPr>
-            <w:r>
-              <w:rPr>
-                <w:rFonts w:ascii="Arial" w:hAnsi="Arial" w:cs="Arial"/>
-                <w:sz w:val="24"/>
-                <w:szCs w:val="24"/>
-              </w:rPr>
-              <w:t>N</w:t>
-            </w:r>
-            <w:r>
-              <w:rPr>
-                <w:rFonts w:ascii="Arial" w:hAnsi="Arial" w:cs="Arial"/>
-                <w:sz w:val="24"/>
-                <w:szCs w:val="24"/>
-              </w:rPr>
-              <w:t>ombre del equipo, fecha, táctica y formación en el campo</w:t>
+              <w:t>Entrada</w:t>
+            </w:r>
+            <w:r>
+              <w:rPr>
+                <w:rFonts w:ascii="Arial" w:hAnsi="Arial" w:cs="Arial"/>
+                <w:b/>
+                <w:bCs/>
+                <w:sz w:val="24"/>
+                <w:szCs w:val="24"/>
+              </w:rPr>
+              <w:t>s</w:t>
+            </w:r>
+          </w:p>
+        </w:tc>
+      </w:tr>
+      <w:tr>
+        <w:tc>
+          <w:tcPr>
+            <w:tcW w:w="8828" w:type="dxa"/>
+            <w:gridSpan w:val="2"/>
+          </w:tcPr>
+          <w:p>
+            <w:pPr>
+              <w:rPr>
+                <w:rFonts w:ascii="Arial" w:hAnsi="Arial" w:cs="Arial"/>
+                <w:sz w:val="24"/>
+                <w:szCs w:val="24"/>
+              </w:rPr>
+            </w:pPr>
+            <w:r>
+              <w:rPr>
+                <w:rFonts w:ascii="Arial" w:hAnsi="Arial" w:cs="Arial"/>
+                <w:sz w:val="24"/>
+                <w:szCs w:val="24"/>
+              </w:rPr>
+              <w:t>Nombre del equipo</w:t>
             </w:r>
           </w:p>
         </w:tc>
@@ -3093,7 +2838,7 @@
                 <w:sz w:val="24"/>
                 <w:szCs w:val="24"/>
               </w:rPr>
-              <w:t>Se ha agregado una alineación al equipo seleccionado</w:t>
+              <w:t>La información del equipo se ha mostrado</w:t>
             </w:r>
           </w:p>
         </w:tc>
@@ -3165,7 +2910,17 @@
                 <w:sz w:val="24"/>
                 <w:szCs w:val="24"/>
               </w:rPr>
-              <w:t>12</w:t>
+              <w:t>1</w:t>
+            </w:r>
+            <w:r>
+              <w:rPr>
+                <w:rFonts w:ascii="Arial" w:hAnsi="Arial" w:cs="Arial"/>
+                <w:b/>
+                <w:bCs/>
+                <w:sz w:val="24"/>
+                <w:szCs w:val="24"/>
+              </w:rPr>
+              <w:t>2</w:t>
             </w:r>
             <w:r>
               <w:rPr>
@@ -3185,7 +2940,7 @@
                 <w:sz w:val="24"/>
                 <w:szCs w:val="24"/>
               </w:rPr>
-              <w:t>Ubicar entrenador en una oficina</w:t>
+              <w:t>Agregar alineación a un equipo</w:t>
             </w:r>
           </w:p>
         </w:tc>
@@ -3231,15 +2986,15 @@
                 <w:sz w:val="24"/>
                 <w:szCs w:val="24"/>
               </w:rPr>
-              <w:t xml:space="preserve">Permite </w:t>
-            </w:r>
-            <w:r>
-              <w:rPr>
-                <w:rFonts w:ascii="Arial" w:hAnsi="Arial" w:cs="Arial"/>
-                <w:sz w:val="24"/>
-                <w:szCs w:val="24"/>
-              </w:rPr>
-              <w:t>ubicar un entrenador en una oficina con las medidas de bioseguridad</w:t>
+              <w:t>Permite</w:t>
+            </w:r>
+            <w:r>
+              <w:rPr>
+                <w:rFonts w:ascii="Arial" w:hAnsi="Arial" w:cs="Arial"/>
+                <w:sz w:val="24"/>
+                <w:szCs w:val="24"/>
+              </w:rPr>
+              <w:t xml:space="preserve"> agregar una alineación a un equipo deseado</w:t>
             </w:r>
           </w:p>
         </w:tc>
@@ -3302,15 +3057,7 @@
                 <w:sz w:val="24"/>
                 <w:szCs w:val="24"/>
               </w:rPr>
-              <w:t>ombre del entrenador</w:t>
-            </w:r>
-            <w:r>
-              <w:rPr>
-                <w:rFonts w:ascii="Arial" w:hAnsi="Arial" w:cs="Arial"/>
-                <w:sz w:val="24"/>
-                <w:szCs w:val="24"/>
-              </w:rPr>
-              <w:t>.</w:t>
+              <w:t>ombre del equipo, fecha, táctica y formación en el campo</w:t>
             </w:r>
           </w:p>
         </w:tc>
@@ -3365,7 +3112,7 @@
                 <w:sz w:val="24"/>
                 <w:szCs w:val="24"/>
               </w:rPr>
-              <w:t>El entrenador se ha ubicado en una oficina</w:t>
+              <w:t>Se ha agregado una alineación al equipo seleccionado</w:t>
             </w:r>
           </w:p>
         </w:tc>
@@ -3437,7 +3184,17 @@
                 <w:sz w:val="24"/>
                 <w:szCs w:val="24"/>
               </w:rPr>
-              <w:t>13</w:t>
+              <w:t>1</w:t>
+            </w:r>
+            <w:r>
+              <w:rPr>
+                <w:rFonts w:ascii="Arial" w:hAnsi="Arial" w:cs="Arial"/>
+                <w:b/>
+                <w:bCs/>
+                <w:sz w:val="24"/>
+                <w:szCs w:val="24"/>
+              </w:rPr>
+              <w:t>3</w:t>
             </w:r>
             <w:r>
               <w:rPr>
@@ -3457,7 +3214,7 @@
                 <w:sz w:val="24"/>
                 <w:szCs w:val="24"/>
               </w:rPr>
-              <w:t>Ubicar un jugador en un camerino</w:t>
+              <w:t>Ubicar entrenador en una oficina</w:t>
             </w:r>
           </w:p>
         </w:tc>
@@ -3511,7 +3268,7 @@
                 <w:sz w:val="24"/>
                 <w:szCs w:val="24"/>
               </w:rPr>
-              <w:t>ubicar un jugador a su camerino estipulado según al equipo que pertenezca, con las medidas de bioseguridad.</w:t>
+              <w:t>ubicar un entrenador en una oficina con las medidas de bioseguridad</w:t>
             </w:r>
           </w:p>
         </w:tc>
@@ -3566,15 +3323,15 @@
                 <w:sz w:val="24"/>
                 <w:szCs w:val="24"/>
               </w:rPr>
-              <w:t>Nombre</w:t>
-            </w:r>
-            <w:r>
-              <w:rPr>
-                <w:rFonts w:ascii="Arial" w:hAnsi="Arial" w:cs="Arial"/>
-                <w:sz w:val="24"/>
-                <w:szCs w:val="24"/>
-              </w:rPr>
-              <w:t xml:space="preserve"> del equipo y nombre del jugador</w:t>
+              <w:t>N</w:t>
+            </w:r>
+            <w:r>
+              <w:rPr>
+                <w:rFonts w:ascii="Arial" w:hAnsi="Arial" w:cs="Arial"/>
+                <w:sz w:val="24"/>
+                <w:szCs w:val="24"/>
+              </w:rPr>
+              <w:t>ombre del entrenador</w:t>
             </w:r>
             <w:r>
               <w:rPr>
@@ -3637,15 +3394,7 @@
                 <w:sz w:val="24"/>
                 <w:szCs w:val="24"/>
               </w:rPr>
-              <w:t xml:space="preserve">El jugador se ha </w:t>
-            </w:r>
-            <w:r>
-              <w:rPr>
-                <w:rFonts w:ascii="Arial" w:hAnsi="Arial" w:cs="Arial"/>
-                <w:sz w:val="24"/>
-                <w:szCs w:val="24"/>
-              </w:rPr>
-              <w:t>ubicado en su camerino correspondiente</w:t>
+              <w:t>El entrenador se ha ubicado en una oficina</w:t>
             </w:r>
           </w:p>
         </w:tc>
@@ -3717,7 +3466,17 @@
                 <w:sz w:val="24"/>
                 <w:szCs w:val="24"/>
               </w:rPr>
-              <w:t>14</w:t>
+              <w:t>1</w:t>
+            </w:r>
+            <w:r>
+              <w:rPr>
+                <w:rFonts w:ascii="Arial" w:hAnsi="Arial" w:cs="Arial"/>
+                <w:b/>
+                <w:bCs/>
+                <w:sz w:val="24"/>
+                <w:szCs w:val="24"/>
+              </w:rPr>
+              <w:t>4</w:t>
             </w:r>
             <w:r>
               <w:rPr>
@@ -3737,7 +3496,7 @@
                 <w:sz w:val="24"/>
                 <w:szCs w:val="24"/>
               </w:rPr>
-              <w:t>Mostrar toda la información del club</w:t>
+              <w:t>Ubicar un jugador en un camerino</w:t>
             </w:r>
           </w:p>
         </w:tc>
@@ -3791,7 +3550,7 @@
                 <w:sz w:val="24"/>
                 <w:szCs w:val="24"/>
               </w:rPr>
-              <w:t>mostrar toda la información del club</w:t>
+              <w:t>ubicar un jugador a su camerino estipulado según al equipo que pertenezca, con las medidas de bioseguridad.</w:t>
             </w:r>
           </w:p>
         </w:tc>
@@ -3840,6 +3599,30 @@
                 <w:szCs w:val="24"/>
               </w:rPr>
             </w:pPr>
+            <w:r>
+              <w:rPr>
+                <w:rFonts w:ascii="Arial" w:hAnsi="Arial" w:cs="Arial"/>
+                <w:sz w:val="24"/>
+                <w:szCs w:val="24"/>
+              </w:rPr>
+              <w:t>Nombre</w:t>
+            </w:r>
+            <w:r>
+              <w:rPr>
+                <w:rFonts w:ascii="Arial" w:hAnsi="Arial" w:cs="Arial"/>
+                <w:sz w:val="24"/>
+                <w:szCs w:val="24"/>
+              </w:rPr>
+              <w:t xml:space="preserve"> del equipo y nombre del jugador</w:t>
+            </w:r>
+            <w:r>
+              <w:rPr>
+                <w:rFonts w:ascii="Arial" w:hAnsi="Arial" w:cs="Arial"/>
+                <w:sz w:val="24"/>
+                <w:szCs w:val="24"/>
+              </w:rPr>
+              <w:t>.</w:t>
+            </w:r>
           </w:p>
         </w:tc>
       </w:tr>
@@ -3893,7 +3676,15 @@
                 <w:sz w:val="24"/>
                 <w:szCs w:val="24"/>
               </w:rPr>
-              <w:t>La información del club se ha mostrado</w:t>
+              <w:t xml:space="preserve">El jugador se ha </w:t>
+            </w:r>
+            <w:r>
+              <w:rPr>
+                <w:rFonts w:ascii="Arial" w:hAnsi="Arial" w:cs="Arial"/>
+                <w:sz w:val="24"/>
+                <w:szCs w:val="24"/>
+              </w:rPr>
+              <w:t>ubicado en su camerino correspondiente</w:t>
             </w:r>
           </w:p>
         </w:tc>
@@ -3965,7 +3756,17 @@
                 <w:sz w:val="24"/>
                 <w:szCs w:val="24"/>
               </w:rPr>
-              <w:t>15</w:t>
+              <w:t>1</w:t>
+            </w:r>
+            <w:r>
+              <w:rPr>
+                <w:rFonts w:ascii="Arial" w:hAnsi="Arial" w:cs="Arial"/>
+                <w:b/>
+                <w:bCs/>
+                <w:sz w:val="24"/>
+                <w:szCs w:val="24"/>
+              </w:rPr>
+              <w:t>5</w:t>
             </w:r>
             <w:r>
               <w:rPr>
@@ -3985,7 +3786,7 @@
                 <w:sz w:val="24"/>
                 <w:szCs w:val="24"/>
               </w:rPr>
-              <w:t>Mostrar información específica del club</w:t>
+              <w:t>Mostrar toda la información del club</w:t>
             </w:r>
           </w:p>
         </w:tc>
@@ -4031,15 +3832,15 @@
                 <w:sz w:val="24"/>
                 <w:szCs w:val="24"/>
               </w:rPr>
-              <w:t>Permite</w:t>
-            </w:r>
-            <w:r>
-              <w:rPr>
-                <w:rFonts w:ascii="Arial" w:hAnsi="Arial" w:cs="Arial"/>
-                <w:sz w:val="24"/>
-                <w:szCs w:val="24"/>
-              </w:rPr>
-              <w:t xml:space="preserve"> mostrar la información del club en especifico que se quiere observar</w:t>
+              <w:t xml:space="preserve">Permite </w:t>
+            </w:r>
+            <w:r>
+              <w:rPr>
+                <w:rFonts w:ascii="Arial" w:hAnsi="Arial" w:cs="Arial"/>
+                <w:sz w:val="24"/>
+                <w:szCs w:val="24"/>
+              </w:rPr>
+              <w:t>mostrar toda la información del club</w:t>
             </w:r>
           </w:p>
         </w:tc>
@@ -4088,14 +3889,6 @@
                 <w:szCs w:val="24"/>
               </w:rPr>
             </w:pPr>
-            <w:r>
-              <w:rPr>
-                <w:rFonts w:ascii="Arial" w:hAnsi="Arial" w:cs="Arial"/>
-                <w:sz w:val="24"/>
-                <w:szCs w:val="24"/>
-              </w:rPr>
-              <w:t>Tipo de información</w:t>
-            </w:r>
           </w:p>
         </w:tc>
       </w:tr>
@@ -4149,7 +3942,7 @@
                 <w:sz w:val="24"/>
                 <w:szCs w:val="24"/>
               </w:rPr>
-              <w:t>Se ha mostrado la información especifica</w:t>
+              <w:t>La información del club se ha mostrado</w:t>
             </w:r>
           </w:p>
         </w:tc>
@@ -4221,7 +4014,296 @@
                 <w:sz w:val="24"/>
                 <w:szCs w:val="24"/>
               </w:rPr>
-              <w:t>16 Mostrar la ubicación de los entrenadores en las oficinas</w:t>
+              <w:t>1</w:t>
+            </w:r>
+            <w:r>
+              <w:rPr>
+                <w:rFonts w:ascii="Arial" w:hAnsi="Arial" w:cs="Arial"/>
+                <w:b/>
+                <w:bCs/>
+                <w:sz w:val="24"/>
+                <w:szCs w:val="24"/>
+              </w:rPr>
+              <w:t>6</w:t>
+            </w:r>
+            <w:r>
+              <w:rPr>
+                <w:rFonts w:ascii="Arial" w:hAnsi="Arial" w:cs="Arial"/>
+                <w:b/>
+                <w:bCs/>
+                <w:sz w:val="24"/>
+                <w:szCs w:val="24"/>
+              </w:rPr>
+              <w:t xml:space="preserve"> </w:t>
+            </w:r>
+            <w:r>
+              <w:rPr>
+                <w:rFonts w:ascii="Arial" w:hAnsi="Arial" w:cs="Arial"/>
+                <w:b/>
+                <w:bCs/>
+                <w:sz w:val="24"/>
+                <w:szCs w:val="24"/>
+              </w:rPr>
+              <w:t>Mostrar información específica del club</w:t>
+            </w:r>
+          </w:p>
+        </w:tc>
+      </w:tr>
+      <w:tr>
+        <w:tc>
+          <w:tcPr>
+            <w:tcW w:w="1413" w:type="dxa"/>
+          </w:tcPr>
+          <w:p>
+            <w:pPr>
+              <w:rPr>
+                <w:rFonts w:ascii="Arial" w:hAnsi="Arial" w:cs="Arial"/>
+                <w:sz w:val="24"/>
+                <w:szCs w:val="24"/>
+              </w:rPr>
+            </w:pPr>
+            <w:r>
+              <w:rPr>
+                <w:rFonts w:ascii="Arial" w:hAnsi="Arial" w:cs="Arial"/>
+                <w:sz w:val="24"/>
+                <w:szCs w:val="24"/>
+              </w:rPr>
+              <w:t>Resumen</w:t>
+            </w:r>
+          </w:p>
+        </w:tc>
+        <w:tc>
+          <w:tcPr>
+            <w:tcW w:w="7415" w:type="dxa"/>
+          </w:tcPr>
+          <w:p>
+            <w:pPr>
+              <w:rPr>
+                <w:rFonts w:ascii="Arial" w:hAnsi="Arial" w:cs="Arial"/>
+                <w:sz w:val="24"/>
+                <w:szCs w:val="24"/>
+              </w:rPr>
+            </w:pPr>
+            <w:r>
+              <w:rPr>
+                <w:rFonts w:ascii="Arial" w:hAnsi="Arial" w:cs="Arial"/>
+                <w:sz w:val="24"/>
+                <w:szCs w:val="24"/>
+              </w:rPr>
+              <w:t>Permite</w:t>
+            </w:r>
+            <w:r>
+              <w:rPr>
+                <w:rFonts w:ascii="Arial" w:hAnsi="Arial" w:cs="Arial"/>
+                <w:sz w:val="24"/>
+                <w:szCs w:val="24"/>
+              </w:rPr>
+              <w:t xml:space="preserve"> mostrar la información del club en especifico que se quiere observar</w:t>
+            </w:r>
+          </w:p>
+        </w:tc>
+      </w:tr>
+      <w:tr>
+        <w:tc>
+          <w:tcPr>
+            <w:tcW w:w="8828" w:type="dxa"/>
+            <w:gridSpan w:val="2"/>
+            <w:shd w:val="clear" w:color="auto" w:fill="D0CECE" w:themeFill="background2" w:themeFillShade="E6"/>
+          </w:tcPr>
+          <w:p>
+            <w:pPr>
+              <w:rPr>
+                <w:rFonts w:ascii="Arial" w:hAnsi="Arial" w:cs="Arial"/>
+                <w:b/>
+                <w:bCs/>
+                <w:sz w:val="24"/>
+                <w:szCs w:val="24"/>
+              </w:rPr>
+            </w:pPr>
+            <w:r>
+              <w:rPr>
+                <w:rFonts w:ascii="Arial" w:hAnsi="Arial" w:cs="Arial"/>
+                <w:b/>
+                <w:bCs/>
+                <w:sz w:val="24"/>
+                <w:szCs w:val="24"/>
+              </w:rPr>
+              <w:t>Entradas</w:t>
+            </w:r>
+          </w:p>
+        </w:tc>
+      </w:tr>
+      <w:tr>
+        <w:tc>
+          <w:tcPr>
+            <w:tcW w:w="8828" w:type="dxa"/>
+            <w:gridSpan w:val="2"/>
+          </w:tcPr>
+          <w:p>
+            <w:pPr>
+              <w:rPr>
+                <w:rFonts w:ascii="Arial" w:hAnsi="Arial" w:cs="Arial"/>
+                <w:sz w:val="24"/>
+                <w:szCs w:val="24"/>
+              </w:rPr>
+            </w:pPr>
+            <w:r>
+              <w:rPr>
+                <w:rFonts w:ascii="Arial" w:hAnsi="Arial" w:cs="Arial"/>
+                <w:sz w:val="24"/>
+                <w:szCs w:val="24"/>
+              </w:rPr>
+              <w:t>Tipo de información</w:t>
+            </w:r>
+          </w:p>
+        </w:tc>
+      </w:tr>
+      <w:tr>
+        <w:tc>
+          <w:tcPr>
+            <w:tcW w:w="8828" w:type="dxa"/>
+            <w:gridSpan w:val="2"/>
+            <w:shd w:val="clear" w:color="auto" w:fill="D0CECE" w:themeFill="background2" w:themeFillShade="E6"/>
+          </w:tcPr>
+          <w:p>
+            <w:pPr>
+              <w:rPr>
+                <w:rFonts w:ascii="Arial" w:hAnsi="Arial" w:cs="Arial"/>
+                <w:b/>
+                <w:bCs/>
+                <w:sz w:val="24"/>
+                <w:szCs w:val="24"/>
+              </w:rPr>
+            </w:pPr>
+            <w:r>
+              <w:rPr>
+                <w:rFonts w:ascii="Arial" w:hAnsi="Arial" w:cs="Arial"/>
+                <w:b/>
+                <w:bCs/>
+                <w:sz w:val="24"/>
+                <w:szCs w:val="24"/>
+              </w:rPr>
+              <w:t>Resultado</w:t>
+            </w:r>
+          </w:p>
+        </w:tc>
+      </w:tr>
+      <w:tr>
+        <w:tc>
+          <w:tcPr>
+            <w:tcW w:w="8828" w:type="dxa"/>
+            <w:gridSpan w:val="2"/>
+          </w:tcPr>
+          <w:p>
+            <w:pPr>
+              <w:rPr>
+                <w:rFonts w:ascii="Arial" w:hAnsi="Arial" w:cs="Arial"/>
+                <w:sz w:val="24"/>
+                <w:szCs w:val="24"/>
+              </w:rPr>
+            </w:pPr>
+            <w:r>
+              <w:rPr>
+                <w:rFonts w:ascii="Arial" w:hAnsi="Arial" w:cs="Arial"/>
+                <w:sz w:val="24"/>
+                <w:szCs w:val="24"/>
+              </w:rPr>
+              <w:t>Se ha mostrado la información especifica</w:t>
+            </w:r>
+          </w:p>
+        </w:tc>
+      </w:tr>
+    </w:tbl>
+    <w:p/>
+    <w:p/>
+    <w:p/>
+    <w:tbl>
+      <w:tblPr>
+        <w:tblStyle w:val="Tablaconcuadrcula"/>
+        <w:tblW w:w="0" w:type="auto"/>
+        <w:tblLook w:val="04A0" w:firstRow="1" w:lastRow="0" w:firstColumn="1" w:lastColumn="0" w:noHBand="0" w:noVBand="1"/>
+      </w:tblPr>
+      <w:tblGrid>
+        <w:gridCol w:w="1413"/>
+        <w:gridCol w:w="7415"/>
+      </w:tblGrid>
+      <w:tr>
+        <w:tc>
+          <w:tcPr>
+            <w:tcW w:w="1413" w:type="dxa"/>
+          </w:tcPr>
+          <w:p>
+            <w:pPr>
+              <w:rPr>
+                <w:rFonts w:ascii="Arial" w:hAnsi="Arial" w:cs="Arial"/>
+                <w:sz w:val="24"/>
+                <w:szCs w:val="24"/>
+              </w:rPr>
+            </w:pPr>
+            <w:r>
+              <w:rPr>
+                <w:rFonts w:ascii="Arial" w:hAnsi="Arial" w:cs="Arial"/>
+                <w:sz w:val="24"/>
+                <w:szCs w:val="24"/>
+              </w:rPr>
+              <w:lastRenderedPageBreak/>
+              <w:t>Nombre</w:t>
+            </w:r>
+          </w:p>
+        </w:tc>
+        <w:tc>
+          <w:tcPr>
+            <w:tcW w:w="7415" w:type="dxa"/>
+          </w:tcPr>
+          <w:p>
+            <w:pPr>
+              <w:rPr>
+                <w:rFonts w:ascii="Arial" w:hAnsi="Arial" w:cs="Arial"/>
+                <w:b/>
+                <w:bCs/>
+                <w:sz w:val="24"/>
+                <w:szCs w:val="24"/>
+              </w:rPr>
+            </w:pPr>
+            <w:r>
+              <w:rPr>
+                <w:rFonts w:ascii="Arial" w:hAnsi="Arial" w:cs="Arial"/>
+                <w:b/>
+                <w:bCs/>
+                <w:sz w:val="24"/>
+                <w:szCs w:val="24"/>
+              </w:rPr>
+              <w:t>R. #</w:t>
+            </w:r>
+            <w:r>
+              <w:rPr>
+                <w:rFonts w:ascii="Arial" w:hAnsi="Arial" w:cs="Arial"/>
+                <w:b/>
+                <w:bCs/>
+                <w:sz w:val="24"/>
+                <w:szCs w:val="24"/>
+              </w:rPr>
+              <w:t>1</w:t>
+            </w:r>
+            <w:r>
+              <w:rPr>
+                <w:rFonts w:ascii="Arial" w:hAnsi="Arial" w:cs="Arial"/>
+                <w:b/>
+                <w:bCs/>
+                <w:sz w:val="24"/>
+                <w:szCs w:val="24"/>
+              </w:rPr>
+              <w:t>7</w:t>
+            </w:r>
+            <w:r>
+              <w:rPr>
+                <w:rFonts w:ascii="Arial" w:hAnsi="Arial" w:cs="Arial"/>
+                <w:b/>
+                <w:bCs/>
+                <w:sz w:val="24"/>
+                <w:szCs w:val="24"/>
+              </w:rPr>
+              <w:t xml:space="preserve"> Mostrar la ubicación de los entrenadores en las oficinas</w:t>
             </w:r>
           </w:p>
         </w:tc>
@@ -4414,7 +4496,6 @@
                 <w:sz w:val="24"/>
                 <w:szCs w:val="24"/>
               </w:rPr>
-              <w:lastRenderedPageBreak/>
               <w:t>Nombre</w:t>
             </w:r>
           </w:p>
@@ -4461,67 +4542,17 @@
                 <w:sz w:val="24"/>
                 <w:szCs w:val="24"/>
               </w:rPr>
-              <w:t>7</w:t>
-            </w:r>
-            <w:r>
-              <w:rPr>
-                <w:rFonts w:ascii="Arial" w:hAnsi="Arial" w:cs="Arial"/>
-                <w:b/>
-                <w:bCs/>
-                <w:sz w:val="24"/>
-                <w:szCs w:val="24"/>
-              </w:rPr>
-              <w:t xml:space="preserve"> Mostrar la ubicación de los</w:t>
-            </w:r>
-            <w:r>
-              <w:rPr>
-                <w:rFonts w:ascii="Arial" w:hAnsi="Arial" w:cs="Arial"/>
-                <w:b/>
-                <w:bCs/>
-                <w:sz w:val="24"/>
-                <w:szCs w:val="24"/>
-              </w:rPr>
-              <w:t xml:space="preserve"> jugadores</w:t>
-            </w:r>
-            <w:r>
-              <w:rPr>
-                <w:rFonts w:ascii="Arial" w:hAnsi="Arial" w:cs="Arial"/>
-                <w:b/>
-                <w:bCs/>
-                <w:sz w:val="24"/>
-                <w:szCs w:val="24"/>
-              </w:rPr>
-              <w:t xml:space="preserve"> en l</w:t>
-            </w:r>
-            <w:r>
-              <w:rPr>
-                <w:rFonts w:ascii="Arial" w:hAnsi="Arial" w:cs="Arial"/>
-                <w:b/>
-                <w:bCs/>
-                <w:sz w:val="24"/>
-                <w:szCs w:val="24"/>
-              </w:rPr>
-              <w:t>o</w:t>
-            </w:r>
-            <w:r>
-              <w:rPr>
-                <w:rFonts w:ascii="Arial" w:hAnsi="Arial" w:cs="Arial"/>
-                <w:b/>
-                <w:bCs/>
-                <w:sz w:val="24"/>
-                <w:szCs w:val="24"/>
-              </w:rPr>
-              <w:t xml:space="preserve">s </w:t>
-            </w:r>
-            <w:r>
-              <w:rPr>
-                <w:rFonts w:ascii="Arial" w:hAnsi="Arial" w:cs="Arial"/>
-                <w:b/>
-                <w:bCs/>
-                <w:sz w:val="24"/>
-                <w:szCs w:val="24"/>
-              </w:rPr>
-              <w:t>camerinos</w:t>
+              <w:t>8</w:t>
+            </w:r>
+            <w:r>
+              <w:rPr>
+                <w:rFonts w:ascii="Arial" w:hAnsi="Arial" w:cs="Arial"/>
+                <w:b/>
+                <w:bCs/>
+                <w:sz w:val="24"/>
+                <w:szCs w:val="24"/>
+              </w:rPr>
+              <w:t xml:space="preserve"> Mostrar la ubicación de los jugadores en los camerinos</w:t>
             </w:r>
           </w:p>
         </w:tc>
@@ -4567,15 +4598,7 @@
                 <w:sz w:val="24"/>
                 <w:szCs w:val="24"/>
               </w:rPr>
-              <w:t xml:space="preserve">Permite ver la ubicación de cada </w:t>
-            </w:r>
-            <w:r>
-              <w:rPr>
-                <w:rFonts w:ascii="Arial" w:hAnsi="Arial" w:cs="Arial"/>
-                <w:sz w:val="24"/>
-                <w:szCs w:val="24"/>
-              </w:rPr>
-              <w:t>jugador según el equipo en su camerino especifico con las medidas de bioseguridad</w:t>
+              <w:t>Permite ver la ubicación de cada jugador según el equipo en su camerino especifico con las medidas de bioseguridad</w:t>
             </w:r>
           </w:p>
         </w:tc>
@@ -4685,15 +4708,7 @@
                 <w:sz w:val="24"/>
                 <w:szCs w:val="24"/>
               </w:rPr>
-              <w:t xml:space="preserve">Ubicación de los </w:t>
-            </w:r>
-            <w:r>
-              <w:rPr>
-                <w:rFonts w:ascii="Arial" w:hAnsi="Arial" w:cs="Arial"/>
-                <w:sz w:val="24"/>
-                <w:szCs w:val="24"/>
-              </w:rPr>
-              <w:t>jugadores</w:t>
+              <w:t>Ubicación de los jugadores</w:t>
             </w:r>
           </w:p>
         </w:tc>

</xml_diff>

<commit_message>
Version 4 Mostrar la informacion de los empleados y equipos
</commit_message>
<xml_diff>
--- a/Requerimientos funcionales/Requerimientos funcionales, Gabriel Suarez.docx
+++ b/Requerimientos funcionales/Requerimientos funcionales, Gabriel Suarez.docx
@@ -1635,17 +1635,7 @@
                 <w:sz w:val="24"/>
                 <w:szCs w:val="24"/>
               </w:rPr>
-              <w:t xml:space="preserve">Agregar un equipo al </w:t>
-            </w:r>
-            <w:r>
-              <w:rPr>
-                <w:rFonts w:ascii="Arial" w:hAnsi="Arial" w:cs="Arial"/>
-                <w:b/>
-                <w:bCs/>
-                <w:sz w:val="24"/>
-                <w:szCs w:val="24"/>
-              </w:rPr>
-              <w:t>Football Club</w:t>
+              <w:t>Agregar un equipo al Football Club</w:t>
             </w:r>
           </w:p>
         </w:tc>
@@ -1746,23 +1736,7 @@
                 <w:sz w:val="24"/>
                 <w:szCs w:val="24"/>
               </w:rPr>
-              <w:t>Nombre</w:t>
-            </w:r>
-            <w:r>
-              <w:rPr>
-                <w:rFonts w:ascii="Arial" w:hAnsi="Arial" w:cs="Arial"/>
-                <w:sz w:val="24"/>
-                <w:szCs w:val="24"/>
-              </w:rPr>
-              <w:t xml:space="preserve"> del equipo</w:t>
-            </w:r>
-            <w:r>
-              <w:rPr>
-                <w:rFonts w:ascii="Arial" w:hAnsi="Arial" w:cs="Arial"/>
-                <w:sz w:val="24"/>
-                <w:szCs w:val="24"/>
-              </w:rPr>
-              <w:t>.</w:t>
+              <w:t>Nombre del equipo.</w:t>
             </w:r>
           </w:p>
         </w:tc>
@@ -1818,15 +1792,7 @@
                 <w:sz w:val="24"/>
                 <w:szCs w:val="24"/>
               </w:rPr>
-              <w:t xml:space="preserve">El </w:t>
-            </w:r>
-            <w:r>
-              <w:rPr>
-                <w:rFonts w:ascii="Arial" w:hAnsi="Arial" w:cs="Arial"/>
-                <w:sz w:val="24"/>
-                <w:szCs w:val="24"/>
-              </w:rPr>
-              <w:t>equipo ha sido creado</w:t>
+              <w:t>El equipo ha sido creado</w:t>
             </w:r>
           </w:p>
         </w:tc>
@@ -2166,7 +2132,17 @@
                 <w:sz w:val="24"/>
                 <w:szCs w:val="24"/>
               </w:rPr>
-              <w:t>Actualizar información de los jugadores</w:t>
+              <w:t xml:space="preserve">Actualizar información de los </w:t>
+            </w:r>
+            <w:r>
+              <w:rPr>
+                <w:rFonts w:ascii="Arial" w:hAnsi="Arial" w:cs="Arial"/>
+                <w:b/>
+                <w:bCs/>
+                <w:sz w:val="24"/>
+                <w:szCs w:val="24"/>
+              </w:rPr>
+              <w:t>empleados</w:t>
             </w:r>
           </w:p>
         </w:tc>
@@ -2269,6 +2245,54 @@
               </w:rPr>
               <w:t>Nombre, identificación, salario, estatus, dorsal, cantidad de goles, calificación y posición</w:t>
             </w:r>
+            <w:r>
+              <w:rPr>
+                <w:rFonts w:ascii="Arial" w:hAnsi="Arial" w:cs="Arial"/>
+                <w:sz w:val="24"/>
+                <w:szCs w:val="24"/>
+              </w:rPr>
+              <w:t xml:space="preserve">, años de experiencia, </w:t>
+            </w:r>
+            <w:r>
+              <w:rPr>
+                <w:rFonts w:ascii="Arial" w:hAnsi="Arial" w:cs="Arial"/>
+                <w:sz w:val="24"/>
+                <w:szCs w:val="24"/>
+              </w:rPr>
+              <w:t>cantidad de equipos dirigidos</w:t>
+            </w:r>
+            <w:r>
+              <w:rPr>
+                <w:rFonts w:ascii="Arial" w:hAnsi="Arial" w:cs="Arial"/>
+                <w:sz w:val="24"/>
+                <w:szCs w:val="24"/>
+              </w:rPr>
+              <w:t xml:space="preserve">, </w:t>
+            </w:r>
+            <w:r>
+              <w:rPr>
+                <w:rFonts w:ascii="Arial" w:hAnsi="Arial" w:cs="Arial"/>
+                <w:sz w:val="24"/>
+                <w:szCs w:val="24"/>
+              </w:rPr>
+              <w:t>cantidad de campeonatos ganados</w:t>
+            </w:r>
+            <w:r>
+              <w:rPr>
+                <w:rFonts w:ascii="Arial" w:hAnsi="Arial" w:cs="Arial"/>
+                <w:sz w:val="24"/>
+                <w:szCs w:val="24"/>
+              </w:rPr>
+              <w:t xml:space="preserve">, </w:t>
+            </w:r>
+            <w:r>
+              <w:rPr>
+                <w:rFonts w:ascii="Arial" w:hAnsi="Arial" w:cs="Arial"/>
+                <w:sz w:val="24"/>
+                <w:szCs w:val="24"/>
+              </w:rPr>
+              <w:t>jugador profesional y experticia.</w:t>
+            </w:r>
           </w:p>
         </w:tc>
       </w:tr>
@@ -2322,7 +2346,23 @@
                 <w:sz w:val="24"/>
                 <w:szCs w:val="24"/>
               </w:rPr>
-              <w:t>La información del jugador ha sido actualizada</w:t>
+              <w:t xml:space="preserve">La información del </w:t>
+            </w:r>
+            <w:r>
+              <w:rPr>
+                <w:rFonts w:ascii="Arial" w:hAnsi="Arial" w:cs="Arial"/>
+                <w:sz w:val="24"/>
+                <w:szCs w:val="24"/>
+              </w:rPr>
+              <w:t>empleado</w:t>
+            </w:r>
+            <w:r>
+              <w:rPr>
+                <w:rFonts w:ascii="Arial" w:hAnsi="Arial" w:cs="Arial"/>
+                <w:sz w:val="24"/>
+                <w:szCs w:val="24"/>
+              </w:rPr>
+              <w:t xml:space="preserve"> ha sido actualizada</w:t>
             </w:r>
           </w:p>
         </w:tc>
@@ -2838,6 +2878,7 @@
                 <w:sz w:val="24"/>
                 <w:szCs w:val="24"/>
               </w:rPr>
+              <w:lastRenderedPageBreak/>
               <w:t>La información del equipo se ha mostrado</w:t>
             </w:r>
           </w:p>
@@ -4246,7 +4287,6 @@
                 <w:sz w:val="24"/>
                 <w:szCs w:val="24"/>
               </w:rPr>
-              <w:lastRenderedPageBreak/>
               <w:t>Nombre</w:t>
             </w:r>
           </w:p>

</xml_diff>

<commit_message>
Version 6 Mostrar alineacion en la información de los equipos y entrenadores agregados a las oficinas
</commit_message>
<xml_diff>
--- a/Requerimientos funcionales/Requerimientos funcionales, Gabriel Suarez.docx
+++ b/Requerimientos funcionales/Requerimientos funcionales, Gabriel Suarez.docx
@@ -121,7 +121,29 @@
                 <w:sz w:val="24"/>
                 <w:szCs w:val="24"/>
               </w:rPr>
-              <w:t>Contratar un entrenador principal al Football Club</w:t>
+              <w:t xml:space="preserve">Contratar un entrenador principal al </w:t>
+            </w:r>
+            <w:proofErr w:type="spellStart"/>
+            <w:r>
+              <w:rPr>
+                <w:rFonts w:ascii="Arial" w:hAnsi="Arial" w:cs="Arial"/>
+                <w:b/>
+                <w:bCs/>
+                <w:sz w:val="24"/>
+                <w:szCs w:val="24"/>
+              </w:rPr>
+              <w:t>Football</w:t>
+            </w:r>
+            <w:proofErr w:type="spellEnd"/>
+            <w:r>
+              <w:rPr>
+                <w:rFonts w:ascii="Arial" w:hAnsi="Arial" w:cs="Arial"/>
+                <w:b/>
+                <w:bCs/>
+                <w:sz w:val="24"/>
+                <w:szCs w:val="24"/>
+              </w:rPr>
+              <w:t xml:space="preserve"> Club</w:t>
             </w:r>
           </w:p>
         </w:tc>
@@ -167,7 +189,25 @@
                 <w:sz w:val="24"/>
                 <w:szCs w:val="24"/>
               </w:rPr>
-              <w:t>Permite contratar un entrenador principal al Football Club</w:t>
+              <w:t xml:space="preserve">Permite contratar un entrenador principal al </w:t>
+            </w:r>
+            <w:proofErr w:type="spellStart"/>
+            <w:r>
+              <w:rPr>
+                <w:rFonts w:ascii="Arial" w:hAnsi="Arial" w:cs="Arial"/>
+                <w:sz w:val="24"/>
+                <w:szCs w:val="24"/>
+              </w:rPr>
+              <w:t>Football</w:t>
+            </w:r>
+            <w:proofErr w:type="spellEnd"/>
+            <w:r>
+              <w:rPr>
+                <w:rFonts w:ascii="Arial" w:hAnsi="Arial" w:cs="Arial"/>
+                <w:sz w:val="24"/>
+                <w:szCs w:val="24"/>
+              </w:rPr>
+              <w:t xml:space="preserve"> Club</w:t>
             </w:r>
           </w:p>
         </w:tc>
@@ -369,7 +409,29 @@
                 <w:sz w:val="24"/>
                 <w:szCs w:val="24"/>
               </w:rPr>
-              <w:t>Contratar un entrenador asistente al Football Club</w:t>
+              <w:t xml:space="preserve">Contratar un entrenador asistente al </w:t>
+            </w:r>
+            <w:proofErr w:type="spellStart"/>
+            <w:r>
+              <w:rPr>
+                <w:rFonts w:ascii="Arial" w:hAnsi="Arial" w:cs="Arial"/>
+                <w:b/>
+                <w:bCs/>
+                <w:sz w:val="24"/>
+                <w:szCs w:val="24"/>
+              </w:rPr>
+              <w:t>Football</w:t>
+            </w:r>
+            <w:proofErr w:type="spellEnd"/>
+            <w:r>
+              <w:rPr>
+                <w:rFonts w:ascii="Arial" w:hAnsi="Arial" w:cs="Arial"/>
+                <w:b/>
+                <w:bCs/>
+                <w:sz w:val="24"/>
+                <w:szCs w:val="24"/>
+              </w:rPr>
+              <w:t xml:space="preserve"> Club</w:t>
             </w:r>
           </w:p>
         </w:tc>
@@ -415,7 +477,25 @@
                 <w:sz w:val="24"/>
                 <w:szCs w:val="24"/>
               </w:rPr>
-              <w:t>Permite contratar un entrenador asistente al Football Club</w:t>
+              <w:t xml:space="preserve">Permite contratar un entrenador asistente al </w:t>
+            </w:r>
+            <w:proofErr w:type="spellStart"/>
+            <w:r>
+              <w:rPr>
+                <w:rFonts w:ascii="Arial" w:hAnsi="Arial" w:cs="Arial"/>
+                <w:sz w:val="24"/>
+                <w:szCs w:val="24"/>
+              </w:rPr>
+              <w:t>Football</w:t>
+            </w:r>
+            <w:proofErr w:type="spellEnd"/>
+            <w:r>
+              <w:rPr>
+                <w:rFonts w:ascii="Arial" w:hAnsi="Arial" w:cs="Arial"/>
+                <w:sz w:val="24"/>
+                <w:szCs w:val="24"/>
+              </w:rPr>
+              <w:t xml:space="preserve"> Club</w:t>
             </w:r>
           </w:p>
         </w:tc>
@@ -641,7 +721,29 @@
                 <w:sz w:val="24"/>
                 <w:szCs w:val="24"/>
               </w:rPr>
-              <w:t>Contratar un jugador al Football Club</w:t>
+              <w:t xml:space="preserve">Contratar un jugador al </w:t>
+            </w:r>
+            <w:proofErr w:type="spellStart"/>
+            <w:r>
+              <w:rPr>
+                <w:rFonts w:ascii="Arial" w:hAnsi="Arial" w:cs="Arial"/>
+                <w:b/>
+                <w:bCs/>
+                <w:sz w:val="24"/>
+                <w:szCs w:val="24"/>
+              </w:rPr>
+              <w:t>Football</w:t>
+            </w:r>
+            <w:proofErr w:type="spellEnd"/>
+            <w:r>
+              <w:rPr>
+                <w:rFonts w:ascii="Arial" w:hAnsi="Arial" w:cs="Arial"/>
+                <w:b/>
+                <w:bCs/>
+                <w:sz w:val="24"/>
+                <w:szCs w:val="24"/>
+              </w:rPr>
+              <w:t xml:space="preserve"> Club</w:t>
             </w:r>
           </w:p>
         </w:tc>
@@ -687,7 +789,25 @@
                 <w:sz w:val="24"/>
                 <w:szCs w:val="24"/>
               </w:rPr>
-              <w:t>Permite contratar un jugador al Football Club</w:t>
+              <w:t xml:space="preserve">Permite contratar un jugador al </w:t>
+            </w:r>
+            <w:proofErr w:type="spellStart"/>
+            <w:r>
+              <w:rPr>
+                <w:rFonts w:ascii="Arial" w:hAnsi="Arial" w:cs="Arial"/>
+                <w:sz w:val="24"/>
+                <w:szCs w:val="24"/>
+              </w:rPr>
+              <w:t>Football</w:t>
+            </w:r>
+            <w:proofErr w:type="spellEnd"/>
+            <w:r>
+              <w:rPr>
+                <w:rFonts w:ascii="Arial" w:hAnsi="Arial" w:cs="Arial"/>
+                <w:sz w:val="24"/>
+                <w:szCs w:val="24"/>
+              </w:rPr>
+              <w:t xml:space="preserve"> Club</w:t>
             </w:r>
           </w:p>
         </w:tc>
@@ -889,7 +1009,29 @@
                 <w:sz w:val="24"/>
                 <w:szCs w:val="24"/>
               </w:rPr>
-              <w:t>Despedir un entrenador principal al Football Club</w:t>
+              <w:t xml:space="preserve">Despedir un entrenador principal al </w:t>
+            </w:r>
+            <w:proofErr w:type="spellStart"/>
+            <w:r>
+              <w:rPr>
+                <w:rFonts w:ascii="Arial" w:hAnsi="Arial" w:cs="Arial"/>
+                <w:b/>
+                <w:bCs/>
+                <w:sz w:val="24"/>
+                <w:szCs w:val="24"/>
+              </w:rPr>
+              <w:t>Football</w:t>
+            </w:r>
+            <w:proofErr w:type="spellEnd"/>
+            <w:r>
+              <w:rPr>
+                <w:rFonts w:ascii="Arial" w:hAnsi="Arial" w:cs="Arial"/>
+                <w:b/>
+                <w:bCs/>
+                <w:sz w:val="24"/>
+                <w:szCs w:val="24"/>
+              </w:rPr>
+              <w:t xml:space="preserve"> Club</w:t>
             </w:r>
           </w:p>
         </w:tc>
@@ -935,7 +1077,25 @@
                 <w:sz w:val="24"/>
                 <w:szCs w:val="24"/>
               </w:rPr>
-              <w:t>Permite despedir un entrenador principal al Football Club</w:t>
+              <w:t xml:space="preserve">Permite despedir un entrenador principal al </w:t>
+            </w:r>
+            <w:proofErr w:type="spellStart"/>
+            <w:r>
+              <w:rPr>
+                <w:rFonts w:ascii="Arial" w:hAnsi="Arial" w:cs="Arial"/>
+                <w:sz w:val="24"/>
+                <w:szCs w:val="24"/>
+              </w:rPr>
+              <w:t>Football</w:t>
+            </w:r>
+            <w:proofErr w:type="spellEnd"/>
+            <w:r>
+              <w:rPr>
+                <w:rFonts w:ascii="Arial" w:hAnsi="Arial" w:cs="Arial"/>
+                <w:sz w:val="24"/>
+                <w:szCs w:val="24"/>
+              </w:rPr>
+              <w:t xml:space="preserve"> Club</w:t>
             </w:r>
           </w:p>
         </w:tc>
@@ -1137,7 +1297,29 @@
                 <w:sz w:val="24"/>
                 <w:szCs w:val="24"/>
               </w:rPr>
-              <w:t>Despedir un entrenador asistente al Football Club</w:t>
+              <w:t xml:space="preserve">Despedir un entrenador asistente al </w:t>
+            </w:r>
+            <w:proofErr w:type="spellStart"/>
+            <w:r>
+              <w:rPr>
+                <w:rFonts w:ascii="Arial" w:hAnsi="Arial" w:cs="Arial"/>
+                <w:b/>
+                <w:bCs/>
+                <w:sz w:val="24"/>
+                <w:szCs w:val="24"/>
+              </w:rPr>
+              <w:t>Football</w:t>
+            </w:r>
+            <w:proofErr w:type="spellEnd"/>
+            <w:r>
+              <w:rPr>
+                <w:rFonts w:ascii="Arial" w:hAnsi="Arial" w:cs="Arial"/>
+                <w:b/>
+                <w:bCs/>
+                <w:sz w:val="24"/>
+                <w:szCs w:val="24"/>
+              </w:rPr>
+              <w:t xml:space="preserve"> Club</w:t>
             </w:r>
           </w:p>
         </w:tc>
@@ -1183,7 +1365,25 @@
                 <w:sz w:val="24"/>
                 <w:szCs w:val="24"/>
               </w:rPr>
-              <w:t>Permite despedir un entrenador asistente al Football Club</w:t>
+              <w:t xml:space="preserve">Permite despedir un entrenador asistente al </w:t>
+            </w:r>
+            <w:proofErr w:type="spellStart"/>
+            <w:r>
+              <w:rPr>
+                <w:rFonts w:ascii="Arial" w:hAnsi="Arial" w:cs="Arial"/>
+                <w:sz w:val="24"/>
+                <w:szCs w:val="24"/>
+              </w:rPr>
+              <w:t>Football</w:t>
+            </w:r>
+            <w:proofErr w:type="spellEnd"/>
+            <w:r>
+              <w:rPr>
+                <w:rFonts w:ascii="Arial" w:hAnsi="Arial" w:cs="Arial"/>
+                <w:sz w:val="24"/>
+                <w:szCs w:val="24"/>
+              </w:rPr>
+              <w:t xml:space="preserve"> Club</w:t>
             </w:r>
           </w:p>
         </w:tc>
@@ -1387,7 +1587,29 @@
                 <w:sz w:val="24"/>
                 <w:szCs w:val="24"/>
               </w:rPr>
-              <w:t>Despedir un jugador al Football Club</w:t>
+              <w:t xml:space="preserve">Despedir un jugador al </w:t>
+            </w:r>
+            <w:proofErr w:type="spellStart"/>
+            <w:r>
+              <w:rPr>
+                <w:rFonts w:ascii="Arial" w:hAnsi="Arial" w:cs="Arial"/>
+                <w:b/>
+                <w:bCs/>
+                <w:sz w:val="24"/>
+                <w:szCs w:val="24"/>
+              </w:rPr>
+              <w:t>Football</w:t>
+            </w:r>
+            <w:proofErr w:type="spellEnd"/>
+            <w:r>
+              <w:rPr>
+                <w:rFonts w:ascii="Arial" w:hAnsi="Arial" w:cs="Arial"/>
+                <w:b/>
+                <w:bCs/>
+                <w:sz w:val="24"/>
+                <w:szCs w:val="24"/>
+              </w:rPr>
+              <w:t xml:space="preserve"> Club</w:t>
             </w:r>
           </w:p>
         </w:tc>
@@ -1433,7 +1655,25 @@
                 <w:sz w:val="24"/>
                 <w:szCs w:val="24"/>
               </w:rPr>
-              <w:t>Permite despedir un jugador al Football Club</w:t>
+              <w:t xml:space="preserve">Permite despedir un jugador al </w:t>
+            </w:r>
+            <w:proofErr w:type="spellStart"/>
+            <w:r>
+              <w:rPr>
+                <w:rFonts w:ascii="Arial" w:hAnsi="Arial" w:cs="Arial"/>
+                <w:sz w:val="24"/>
+                <w:szCs w:val="24"/>
+              </w:rPr>
+              <w:t>Football</w:t>
+            </w:r>
+            <w:proofErr w:type="spellEnd"/>
+            <w:r>
+              <w:rPr>
+                <w:rFonts w:ascii="Arial" w:hAnsi="Arial" w:cs="Arial"/>
+                <w:sz w:val="24"/>
+                <w:szCs w:val="24"/>
+              </w:rPr>
+              <w:t xml:space="preserve"> Club</w:t>
             </w:r>
           </w:p>
         </w:tc>
@@ -1635,7 +1875,29 @@
                 <w:sz w:val="24"/>
                 <w:szCs w:val="24"/>
               </w:rPr>
-              <w:t>Agregar un equipo al Football Club</w:t>
+              <w:t xml:space="preserve">Agregar un equipo al </w:t>
+            </w:r>
+            <w:proofErr w:type="spellStart"/>
+            <w:r>
+              <w:rPr>
+                <w:rFonts w:ascii="Arial" w:hAnsi="Arial" w:cs="Arial"/>
+                <w:b/>
+                <w:bCs/>
+                <w:sz w:val="24"/>
+                <w:szCs w:val="24"/>
+              </w:rPr>
+              <w:t>Football</w:t>
+            </w:r>
+            <w:proofErr w:type="spellEnd"/>
+            <w:r>
+              <w:rPr>
+                <w:rFonts w:ascii="Arial" w:hAnsi="Arial" w:cs="Arial"/>
+                <w:b/>
+                <w:bCs/>
+                <w:sz w:val="24"/>
+                <w:szCs w:val="24"/>
+              </w:rPr>
+              <w:t xml:space="preserve"> Club</w:t>
             </w:r>
           </w:p>
         </w:tc>
@@ -1681,7 +1943,25 @@
                 <w:sz w:val="24"/>
                 <w:szCs w:val="24"/>
               </w:rPr>
-              <w:t>Permite agregar 2 equipos al Football Club</w:t>
+              <w:t xml:space="preserve">Permite agregar 2 equipos al </w:t>
+            </w:r>
+            <w:proofErr w:type="spellStart"/>
+            <w:r>
+              <w:rPr>
+                <w:rFonts w:ascii="Arial" w:hAnsi="Arial" w:cs="Arial"/>
+                <w:sz w:val="24"/>
+                <w:szCs w:val="24"/>
+              </w:rPr>
+              <w:t>Football</w:t>
+            </w:r>
+            <w:proofErr w:type="spellEnd"/>
+            <w:r>
+              <w:rPr>
+                <w:rFonts w:ascii="Arial" w:hAnsi="Arial" w:cs="Arial"/>
+                <w:sz w:val="24"/>
+                <w:szCs w:val="24"/>
+              </w:rPr>
+              <w:t xml:space="preserve"> Club</w:t>
             </w:r>
           </w:p>
         </w:tc>
@@ -2251,47 +2531,7 @@
                 <w:sz w:val="24"/>
                 <w:szCs w:val="24"/>
               </w:rPr>
-              <w:t xml:space="preserve">, años de experiencia, </w:t>
-            </w:r>
-            <w:r>
-              <w:rPr>
-                <w:rFonts w:ascii="Arial" w:hAnsi="Arial" w:cs="Arial"/>
-                <w:sz w:val="24"/>
-                <w:szCs w:val="24"/>
-              </w:rPr>
-              <w:t>cantidad de equipos dirigidos</w:t>
-            </w:r>
-            <w:r>
-              <w:rPr>
-                <w:rFonts w:ascii="Arial" w:hAnsi="Arial" w:cs="Arial"/>
-                <w:sz w:val="24"/>
-                <w:szCs w:val="24"/>
-              </w:rPr>
-              <w:t xml:space="preserve">, </w:t>
-            </w:r>
-            <w:r>
-              <w:rPr>
-                <w:rFonts w:ascii="Arial" w:hAnsi="Arial" w:cs="Arial"/>
-                <w:sz w:val="24"/>
-                <w:szCs w:val="24"/>
-              </w:rPr>
-              <w:t>cantidad de campeonatos ganados</w:t>
-            </w:r>
-            <w:r>
-              <w:rPr>
-                <w:rFonts w:ascii="Arial" w:hAnsi="Arial" w:cs="Arial"/>
-                <w:sz w:val="24"/>
-                <w:szCs w:val="24"/>
-              </w:rPr>
-              <w:t xml:space="preserve">, </w:t>
-            </w:r>
-            <w:r>
-              <w:rPr>
-                <w:rFonts w:ascii="Arial" w:hAnsi="Arial" w:cs="Arial"/>
-                <w:sz w:val="24"/>
-                <w:szCs w:val="24"/>
-              </w:rPr>
-              <w:t>jugador profesional y experticia.</w:t>
+              <w:t>, años de experiencia, cantidad de equipos dirigidos, cantidad de campeonatos ganados, jugador profesional y experticia.</w:t>
             </w:r>
           </w:p>
         </w:tc>
@@ -4139,7 +4379,23 @@
                 <w:sz w:val="24"/>
                 <w:szCs w:val="24"/>
               </w:rPr>
-              <w:t xml:space="preserve"> mostrar la información del club en especifico que se quiere observar</w:t>
+              <w:t xml:space="preserve"> mostrar la información del club en </w:t>
+            </w:r>
+            <w:r>
+              <w:rPr>
+                <w:rFonts w:ascii="Arial" w:hAnsi="Arial" w:cs="Arial"/>
+                <w:sz w:val="24"/>
+                <w:szCs w:val="24"/>
+              </w:rPr>
+              <w:t>específico</w:t>
+            </w:r>
+            <w:r>
+              <w:rPr>
+                <w:rFonts w:ascii="Arial" w:hAnsi="Arial" w:cs="Arial"/>
+                <w:sz w:val="24"/>
+                <w:szCs w:val="24"/>
+              </w:rPr>
+              <w:t xml:space="preserve"> que se quiere observar</w:t>
             </w:r>
           </w:p>
         </w:tc>

</xml_diff>

<commit_message>
Version 7 Agregar empleados a las instalaciones y calcular nivel y precio
</commit_message>
<xml_diff>
--- a/Requerimientos funcionales/Requerimientos funcionales, Gabriel Suarez.docx
+++ b/Requerimientos funcionales/Requerimientos funcionales, Gabriel Suarez.docx
@@ -4762,6 +4762,253 @@
       </w:tr>
     </w:tbl>
     <w:p/>
+    <w:tbl>
+      <w:tblPr>
+        <w:tblStyle w:val="Tablaconcuadrcula"/>
+        <w:tblW w:w="0" w:type="auto"/>
+        <w:tblLook w:val="04A0" w:firstRow="1" w:lastRow="0" w:firstColumn="1" w:lastColumn="0" w:noHBand="0" w:noVBand="1"/>
+      </w:tblPr>
+      <w:tblGrid>
+        <w:gridCol w:w="1413"/>
+        <w:gridCol w:w="7415"/>
+      </w:tblGrid>
+      <w:tr>
+        <w:tc>
+          <w:tcPr>
+            <w:tcW w:w="1413" w:type="dxa"/>
+          </w:tcPr>
+          <w:p>
+            <w:pPr>
+              <w:rPr>
+                <w:rFonts w:ascii="Arial" w:hAnsi="Arial" w:cs="Arial"/>
+                <w:sz w:val="24"/>
+                <w:szCs w:val="24"/>
+              </w:rPr>
+            </w:pPr>
+            <w:r>
+              <w:rPr>
+                <w:rFonts w:ascii="Arial" w:hAnsi="Arial" w:cs="Arial"/>
+                <w:sz w:val="24"/>
+                <w:szCs w:val="24"/>
+              </w:rPr>
+              <w:t>Nombre</w:t>
+            </w:r>
+          </w:p>
+        </w:tc>
+        <w:tc>
+          <w:tcPr>
+            <w:tcW w:w="7415" w:type="dxa"/>
+          </w:tcPr>
+          <w:p>
+            <w:pPr>
+              <w:rPr>
+                <w:rFonts w:ascii="Arial" w:hAnsi="Arial" w:cs="Arial"/>
+                <w:b/>
+                <w:bCs/>
+                <w:sz w:val="24"/>
+                <w:szCs w:val="24"/>
+              </w:rPr>
+            </w:pPr>
+            <w:r>
+              <w:rPr>
+                <w:rFonts w:ascii="Arial" w:hAnsi="Arial" w:cs="Arial"/>
+                <w:b/>
+                <w:bCs/>
+                <w:sz w:val="24"/>
+                <w:szCs w:val="24"/>
+              </w:rPr>
+              <w:t>R. #</w:t>
+            </w:r>
+            <w:r>
+              <w:rPr>
+                <w:rFonts w:ascii="Arial" w:hAnsi="Arial" w:cs="Arial"/>
+                <w:b/>
+                <w:bCs/>
+                <w:sz w:val="24"/>
+                <w:szCs w:val="24"/>
+              </w:rPr>
+              <w:t>1</w:t>
+            </w:r>
+            <w:r>
+              <w:rPr>
+                <w:rFonts w:ascii="Arial" w:hAnsi="Arial" w:cs="Arial"/>
+                <w:b/>
+                <w:bCs/>
+                <w:sz w:val="24"/>
+                <w:szCs w:val="24"/>
+              </w:rPr>
+              <w:t>8</w:t>
+            </w:r>
+            <w:r>
+              <w:rPr>
+                <w:rFonts w:ascii="Arial" w:hAnsi="Arial" w:cs="Arial"/>
+                <w:b/>
+                <w:bCs/>
+                <w:sz w:val="24"/>
+                <w:szCs w:val="24"/>
+              </w:rPr>
+              <w:t xml:space="preserve"> Mostrar la ubicación de los jugadores en los camerinos</w:t>
+            </w:r>
+          </w:p>
+        </w:tc>
+      </w:tr>
+      <w:tr>
+        <w:tc>
+          <w:tcPr>
+            <w:tcW w:w="1413" w:type="dxa"/>
+          </w:tcPr>
+          <w:p>
+            <w:pPr>
+              <w:rPr>
+                <w:rFonts w:ascii="Arial" w:hAnsi="Arial" w:cs="Arial"/>
+                <w:sz w:val="24"/>
+                <w:szCs w:val="24"/>
+              </w:rPr>
+            </w:pPr>
+            <w:r>
+              <w:rPr>
+                <w:rFonts w:ascii="Arial" w:hAnsi="Arial" w:cs="Arial"/>
+                <w:sz w:val="24"/>
+                <w:szCs w:val="24"/>
+              </w:rPr>
+              <w:t>Resumen</w:t>
+            </w:r>
+          </w:p>
+        </w:tc>
+        <w:tc>
+          <w:tcPr>
+            <w:tcW w:w="7415" w:type="dxa"/>
+          </w:tcPr>
+          <w:p>
+            <w:pPr>
+              <w:rPr>
+                <w:rFonts w:ascii="Arial" w:hAnsi="Arial" w:cs="Arial"/>
+                <w:sz w:val="24"/>
+                <w:szCs w:val="24"/>
+              </w:rPr>
+            </w:pPr>
+            <w:r>
+              <w:rPr>
+                <w:rFonts w:ascii="Arial" w:hAnsi="Arial" w:cs="Arial"/>
+                <w:sz w:val="24"/>
+                <w:szCs w:val="24"/>
+              </w:rPr>
+              <w:t>Permite ver la ubicación de cada jugador según el equipo en su camerino especifico con las medidas de bioseguridad</w:t>
+            </w:r>
+          </w:p>
+        </w:tc>
+      </w:tr>
+      <w:tr>
+        <w:tc>
+          <w:tcPr>
+            <w:tcW w:w="8828" w:type="dxa"/>
+            <w:gridSpan w:val="2"/>
+            <w:shd w:val="clear" w:color="auto" w:fill="D0CECE" w:themeFill="background2" w:themeFillShade="E6"/>
+          </w:tcPr>
+          <w:p>
+            <w:pPr>
+              <w:rPr>
+                <w:rFonts w:ascii="Arial" w:hAnsi="Arial" w:cs="Arial"/>
+                <w:b/>
+                <w:bCs/>
+                <w:sz w:val="24"/>
+                <w:szCs w:val="24"/>
+              </w:rPr>
+            </w:pPr>
+            <w:r>
+              <w:rPr>
+                <w:rFonts w:ascii="Arial" w:hAnsi="Arial" w:cs="Arial"/>
+                <w:b/>
+                <w:bCs/>
+                <w:sz w:val="24"/>
+                <w:szCs w:val="24"/>
+              </w:rPr>
+              <w:t>Entradas</w:t>
+            </w:r>
+          </w:p>
+        </w:tc>
+      </w:tr>
+      <w:tr>
+        <w:tc>
+          <w:tcPr>
+            <w:tcW w:w="8828" w:type="dxa"/>
+            <w:gridSpan w:val="2"/>
+          </w:tcPr>
+          <w:p>
+            <w:pPr>
+              <w:rPr>
+                <w:rFonts w:ascii="Arial" w:hAnsi="Arial" w:cs="Arial"/>
+                <w:sz w:val="24"/>
+                <w:szCs w:val="24"/>
+              </w:rPr>
+            </w:pPr>
+            <w:r>
+              <w:rPr>
+                <w:rFonts w:ascii="Arial" w:hAnsi="Arial" w:cs="Arial"/>
+                <w:sz w:val="24"/>
+                <w:szCs w:val="24"/>
+              </w:rPr>
+              <w:t>Nombre del camerino</w:t>
+            </w:r>
+          </w:p>
+        </w:tc>
+      </w:tr>
+      <w:tr>
+        <w:tc>
+          <w:tcPr>
+            <w:tcW w:w="8828" w:type="dxa"/>
+            <w:gridSpan w:val="2"/>
+            <w:shd w:val="clear" w:color="auto" w:fill="D0CECE" w:themeFill="background2" w:themeFillShade="E6"/>
+          </w:tcPr>
+          <w:p>
+            <w:pPr>
+              <w:rPr>
+                <w:rFonts w:ascii="Arial" w:hAnsi="Arial" w:cs="Arial"/>
+                <w:b/>
+                <w:bCs/>
+                <w:sz w:val="24"/>
+                <w:szCs w:val="24"/>
+              </w:rPr>
+            </w:pPr>
+            <w:r>
+              <w:rPr>
+                <w:rFonts w:ascii="Arial" w:hAnsi="Arial" w:cs="Arial"/>
+                <w:b/>
+                <w:bCs/>
+                <w:sz w:val="24"/>
+                <w:szCs w:val="24"/>
+              </w:rPr>
+              <w:t>Resultado</w:t>
+            </w:r>
+          </w:p>
+        </w:tc>
+      </w:tr>
+      <w:tr>
+        <w:tc>
+          <w:tcPr>
+            <w:tcW w:w="8828" w:type="dxa"/>
+            <w:gridSpan w:val="2"/>
+          </w:tcPr>
+          <w:p>
+            <w:pPr>
+              <w:rPr>
+                <w:rFonts w:ascii="Arial" w:hAnsi="Arial" w:cs="Arial"/>
+                <w:sz w:val="24"/>
+                <w:szCs w:val="24"/>
+              </w:rPr>
+            </w:pPr>
+            <w:r>
+              <w:rPr>
+                <w:rFonts w:ascii="Arial" w:hAnsi="Arial" w:cs="Arial"/>
+                <w:sz w:val="24"/>
+                <w:szCs w:val="24"/>
+              </w:rPr>
+              <w:t>Ubicación de los jugadores</w:t>
+            </w:r>
+          </w:p>
+        </w:tc>
+      </w:tr>
+    </w:tbl>
     <w:p/>
     <w:tbl>
       <w:tblPr>
@@ -4838,17 +5085,27 @@
                 <w:sz w:val="24"/>
                 <w:szCs w:val="24"/>
               </w:rPr>
-              <w:t>8</w:t>
-            </w:r>
-            <w:r>
-              <w:rPr>
-                <w:rFonts w:ascii="Arial" w:hAnsi="Arial" w:cs="Arial"/>
-                <w:b/>
-                <w:bCs/>
-                <w:sz w:val="24"/>
-                <w:szCs w:val="24"/>
-              </w:rPr>
-              <w:t xml:space="preserve"> Mostrar la ubicación de los jugadores en los camerinos</w:t>
+              <w:t>9</w:t>
+            </w:r>
+            <w:r>
+              <w:rPr>
+                <w:rFonts w:ascii="Arial" w:hAnsi="Arial" w:cs="Arial"/>
+                <w:b/>
+                <w:bCs/>
+                <w:sz w:val="24"/>
+                <w:szCs w:val="24"/>
+              </w:rPr>
+              <w:t xml:space="preserve"> Mostrar la </w:t>
+            </w:r>
+            <w:r>
+              <w:rPr>
+                <w:rFonts w:ascii="Arial" w:hAnsi="Arial" w:cs="Arial"/>
+                <w:b/>
+                <w:bCs/>
+                <w:sz w:val="24"/>
+                <w:szCs w:val="24"/>
+              </w:rPr>
+              <w:t>alineación en el campo de juego</w:t>
             </w:r>
           </w:p>
         </w:tc>
@@ -4894,7 +5151,15 @@
                 <w:sz w:val="24"/>
                 <w:szCs w:val="24"/>
               </w:rPr>
-              <w:t>Permite ver la ubicación de cada jugador según el equipo en su camerino especifico con las medidas de bioseguridad</w:t>
+              <w:t>Permite ver la</w:t>
+            </w:r>
+            <w:r>
+              <w:rPr>
+                <w:rFonts w:ascii="Arial" w:hAnsi="Arial" w:cs="Arial"/>
+                <w:sz w:val="24"/>
+                <w:szCs w:val="24"/>
+              </w:rPr>
+              <w:t xml:space="preserve"> ubicación de cada jugador en el campo de juego, el jugador será representado con 1 y el lugar vacío con 0</w:t>
             </w:r>
           </w:p>
         </w:tc>
@@ -4941,15 +5206,16 @@
                 <w:rFonts w:ascii="Arial" w:hAnsi="Arial" w:cs="Arial"/>
                 <w:sz w:val="24"/>
                 <w:szCs w:val="24"/>
-              </w:rPr>
-            </w:pPr>
-            <w:r>
-              <w:rPr>
-                <w:rFonts w:ascii="Arial" w:hAnsi="Arial" w:cs="Arial"/>
-                <w:sz w:val="24"/>
-                <w:szCs w:val="24"/>
-              </w:rPr>
-              <w:t>Nombre del camerino</w:t>
+                <w:u w:val="single"/>
+              </w:rPr>
+            </w:pPr>
+            <w:r>
+              <w:rPr>
+                <w:rFonts w:ascii="Arial" w:hAnsi="Arial" w:cs="Arial"/>
+                <w:sz w:val="24"/>
+                <w:szCs w:val="24"/>
+              </w:rPr>
+              <w:t>Alineación</w:t>
             </w:r>
           </w:p>
         </w:tc>
@@ -5005,6 +5271,14 @@
                 <w:szCs w:val="24"/>
               </w:rPr>
               <w:t>Ubicación de los jugadores</w:t>
+            </w:r>
+            <w:r>
+              <w:rPr>
+                <w:rFonts w:ascii="Arial" w:hAnsi="Arial" w:cs="Arial"/>
+                <w:sz w:val="24"/>
+                <w:szCs w:val="24"/>
+              </w:rPr>
+              <w:t xml:space="preserve"> en el campo de juego</w:t>
             </w:r>
           </w:p>
         </w:tc>

</xml_diff>

<commit_message>
Version 8 Javadoc (Menu)
</commit_message>
<xml_diff>
--- a/Requerimientos funcionales/Requerimientos funcionales, Gabriel Suarez.docx
+++ b/Requerimientos funcionales/Requerimientos funcionales, Gabriel Suarez.docx
@@ -121,29 +121,7 @@
                 <w:sz w:val="24"/>
                 <w:szCs w:val="24"/>
               </w:rPr>
-              <w:t xml:space="preserve">Contratar un entrenador principal al </w:t>
-            </w:r>
-            <w:proofErr w:type="spellStart"/>
-            <w:r>
-              <w:rPr>
-                <w:rFonts w:ascii="Arial" w:hAnsi="Arial" w:cs="Arial"/>
-                <w:b/>
-                <w:bCs/>
-                <w:sz w:val="24"/>
-                <w:szCs w:val="24"/>
-              </w:rPr>
-              <w:t>Football</w:t>
-            </w:r>
-            <w:proofErr w:type="spellEnd"/>
-            <w:r>
-              <w:rPr>
-                <w:rFonts w:ascii="Arial" w:hAnsi="Arial" w:cs="Arial"/>
-                <w:b/>
-                <w:bCs/>
-                <w:sz w:val="24"/>
-                <w:szCs w:val="24"/>
-              </w:rPr>
-              <w:t xml:space="preserve"> Club</w:t>
+              <w:t>Contratar un entrenador principal al Football Club</w:t>
             </w:r>
           </w:p>
         </w:tc>
@@ -189,25 +167,7 @@
                 <w:sz w:val="24"/>
                 <w:szCs w:val="24"/>
               </w:rPr>
-              <w:t xml:space="preserve">Permite contratar un entrenador principal al </w:t>
-            </w:r>
-            <w:proofErr w:type="spellStart"/>
-            <w:r>
-              <w:rPr>
-                <w:rFonts w:ascii="Arial" w:hAnsi="Arial" w:cs="Arial"/>
-                <w:sz w:val="24"/>
-                <w:szCs w:val="24"/>
-              </w:rPr>
-              <w:t>Football</w:t>
-            </w:r>
-            <w:proofErr w:type="spellEnd"/>
-            <w:r>
-              <w:rPr>
-                <w:rFonts w:ascii="Arial" w:hAnsi="Arial" w:cs="Arial"/>
-                <w:sz w:val="24"/>
-                <w:szCs w:val="24"/>
-              </w:rPr>
-              <w:t xml:space="preserve"> Club</w:t>
+              <w:t>Permite contratar un entrenador principal al Football Club</w:t>
             </w:r>
           </w:p>
         </w:tc>
@@ -409,29 +369,7 @@
                 <w:sz w:val="24"/>
                 <w:szCs w:val="24"/>
               </w:rPr>
-              <w:t xml:space="preserve">Contratar un entrenador asistente al </w:t>
-            </w:r>
-            <w:proofErr w:type="spellStart"/>
-            <w:r>
-              <w:rPr>
-                <w:rFonts w:ascii="Arial" w:hAnsi="Arial" w:cs="Arial"/>
-                <w:b/>
-                <w:bCs/>
-                <w:sz w:val="24"/>
-                <w:szCs w:val="24"/>
-              </w:rPr>
-              <w:t>Football</w:t>
-            </w:r>
-            <w:proofErr w:type="spellEnd"/>
-            <w:r>
-              <w:rPr>
-                <w:rFonts w:ascii="Arial" w:hAnsi="Arial" w:cs="Arial"/>
-                <w:b/>
-                <w:bCs/>
-                <w:sz w:val="24"/>
-                <w:szCs w:val="24"/>
-              </w:rPr>
-              <w:t xml:space="preserve"> Club</w:t>
+              <w:t>Contratar un entrenador asistente al Football Club</w:t>
             </w:r>
           </w:p>
         </w:tc>
@@ -477,25 +415,7 @@
                 <w:sz w:val="24"/>
                 <w:szCs w:val="24"/>
               </w:rPr>
-              <w:t xml:space="preserve">Permite contratar un entrenador asistente al </w:t>
-            </w:r>
-            <w:proofErr w:type="spellStart"/>
-            <w:r>
-              <w:rPr>
-                <w:rFonts w:ascii="Arial" w:hAnsi="Arial" w:cs="Arial"/>
-                <w:sz w:val="24"/>
-                <w:szCs w:val="24"/>
-              </w:rPr>
-              <w:t>Football</w:t>
-            </w:r>
-            <w:proofErr w:type="spellEnd"/>
-            <w:r>
-              <w:rPr>
-                <w:rFonts w:ascii="Arial" w:hAnsi="Arial" w:cs="Arial"/>
-                <w:sz w:val="24"/>
-                <w:szCs w:val="24"/>
-              </w:rPr>
-              <w:t xml:space="preserve"> Club</w:t>
+              <w:t>Permite contratar un entrenador asistente al Football Club</w:t>
             </w:r>
           </w:p>
         </w:tc>
@@ -721,29 +641,7 @@
                 <w:sz w:val="24"/>
                 <w:szCs w:val="24"/>
               </w:rPr>
-              <w:t xml:space="preserve">Contratar un jugador al </w:t>
-            </w:r>
-            <w:proofErr w:type="spellStart"/>
-            <w:r>
-              <w:rPr>
-                <w:rFonts w:ascii="Arial" w:hAnsi="Arial" w:cs="Arial"/>
-                <w:b/>
-                <w:bCs/>
-                <w:sz w:val="24"/>
-                <w:szCs w:val="24"/>
-              </w:rPr>
-              <w:t>Football</w:t>
-            </w:r>
-            <w:proofErr w:type="spellEnd"/>
-            <w:r>
-              <w:rPr>
-                <w:rFonts w:ascii="Arial" w:hAnsi="Arial" w:cs="Arial"/>
-                <w:b/>
-                <w:bCs/>
-                <w:sz w:val="24"/>
-                <w:szCs w:val="24"/>
-              </w:rPr>
-              <w:t xml:space="preserve"> Club</w:t>
+              <w:t>Contratar un jugador al Football Club</w:t>
             </w:r>
           </w:p>
         </w:tc>
@@ -789,25 +687,7 @@
                 <w:sz w:val="24"/>
                 <w:szCs w:val="24"/>
               </w:rPr>
-              <w:t xml:space="preserve">Permite contratar un jugador al </w:t>
-            </w:r>
-            <w:proofErr w:type="spellStart"/>
-            <w:r>
-              <w:rPr>
-                <w:rFonts w:ascii="Arial" w:hAnsi="Arial" w:cs="Arial"/>
-                <w:sz w:val="24"/>
-                <w:szCs w:val="24"/>
-              </w:rPr>
-              <w:t>Football</w:t>
-            </w:r>
-            <w:proofErr w:type="spellEnd"/>
-            <w:r>
-              <w:rPr>
-                <w:rFonts w:ascii="Arial" w:hAnsi="Arial" w:cs="Arial"/>
-                <w:sz w:val="24"/>
-                <w:szCs w:val="24"/>
-              </w:rPr>
-              <w:t xml:space="preserve"> Club</w:t>
+              <w:t>Permite contratar un jugador al Football Club</w:t>
             </w:r>
           </w:p>
         </w:tc>
@@ -1009,29 +889,7 @@
                 <w:sz w:val="24"/>
                 <w:szCs w:val="24"/>
               </w:rPr>
-              <w:t xml:space="preserve">Despedir un entrenador principal al </w:t>
-            </w:r>
-            <w:proofErr w:type="spellStart"/>
-            <w:r>
-              <w:rPr>
-                <w:rFonts w:ascii="Arial" w:hAnsi="Arial" w:cs="Arial"/>
-                <w:b/>
-                <w:bCs/>
-                <w:sz w:val="24"/>
-                <w:szCs w:val="24"/>
-              </w:rPr>
-              <w:t>Football</w:t>
-            </w:r>
-            <w:proofErr w:type="spellEnd"/>
-            <w:r>
-              <w:rPr>
-                <w:rFonts w:ascii="Arial" w:hAnsi="Arial" w:cs="Arial"/>
-                <w:b/>
-                <w:bCs/>
-                <w:sz w:val="24"/>
-                <w:szCs w:val="24"/>
-              </w:rPr>
-              <w:t xml:space="preserve"> Club</w:t>
+              <w:t>Despedir un entrenador principal al Football Club</w:t>
             </w:r>
           </w:p>
         </w:tc>
@@ -1077,25 +935,7 @@
                 <w:sz w:val="24"/>
                 <w:szCs w:val="24"/>
               </w:rPr>
-              <w:t xml:space="preserve">Permite despedir un entrenador principal al </w:t>
-            </w:r>
-            <w:proofErr w:type="spellStart"/>
-            <w:r>
-              <w:rPr>
-                <w:rFonts w:ascii="Arial" w:hAnsi="Arial" w:cs="Arial"/>
-                <w:sz w:val="24"/>
-                <w:szCs w:val="24"/>
-              </w:rPr>
-              <w:t>Football</w:t>
-            </w:r>
-            <w:proofErr w:type="spellEnd"/>
-            <w:r>
-              <w:rPr>
-                <w:rFonts w:ascii="Arial" w:hAnsi="Arial" w:cs="Arial"/>
-                <w:sz w:val="24"/>
-                <w:szCs w:val="24"/>
-              </w:rPr>
-              <w:t xml:space="preserve"> Club</w:t>
+              <w:t>Permite despedir un entrenador principal al Football Club</w:t>
             </w:r>
           </w:p>
         </w:tc>
@@ -1297,29 +1137,7 @@
                 <w:sz w:val="24"/>
                 <w:szCs w:val="24"/>
               </w:rPr>
-              <w:t xml:space="preserve">Despedir un entrenador asistente al </w:t>
-            </w:r>
-            <w:proofErr w:type="spellStart"/>
-            <w:r>
-              <w:rPr>
-                <w:rFonts w:ascii="Arial" w:hAnsi="Arial" w:cs="Arial"/>
-                <w:b/>
-                <w:bCs/>
-                <w:sz w:val="24"/>
-                <w:szCs w:val="24"/>
-              </w:rPr>
-              <w:t>Football</w:t>
-            </w:r>
-            <w:proofErr w:type="spellEnd"/>
-            <w:r>
-              <w:rPr>
-                <w:rFonts w:ascii="Arial" w:hAnsi="Arial" w:cs="Arial"/>
-                <w:b/>
-                <w:bCs/>
-                <w:sz w:val="24"/>
-                <w:szCs w:val="24"/>
-              </w:rPr>
-              <w:t xml:space="preserve"> Club</w:t>
+              <w:t>Despedir un entrenador asistente al Football Club</w:t>
             </w:r>
           </w:p>
         </w:tc>
@@ -1365,25 +1183,7 @@
                 <w:sz w:val="24"/>
                 <w:szCs w:val="24"/>
               </w:rPr>
-              <w:t xml:space="preserve">Permite despedir un entrenador asistente al </w:t>
-            </w:r>
-            <w:proofErr w:type="spellStart"/>
-            <w:r>
-              <w:rPr>
-                <w:rFonts w:ascii="Arial" w:hAnsi="Arial" w:cs="Arial"/>
-                <w:sz w:val="24"/>
-                <w:szCs w:val="24"/>
-              </w:rPr>
-              <w:t>Football</w:t>
-            </w:r>
-            <w:proofErr w:type="spellEnd"/>
-            <w:r>
-              <w:rPr>
-                <w:rFonts w:ascii="Arial" w:hAnsi="Arial" w:cs="Arial"/>
-                <w:sz w:val="24"/>
-                <w:szCs w:val="24"/>
-              </w:rPr>
-              <w:t xml:space="preserve"> Club</w:t>
+              <w:t>Permite despedir un entrenador asistente al Football Club</w:t>
             </w:r>
           </w:p>
         </w:tc>
@@ -1587,29 +1387,7 @@
                 <w:sz w:val="24"/>
                 <w:szCs w:val="24"/>
               </w:rPr>
-              <w:t xml:space="preserve">Despedir un jugador al </w:t>
-            </w:r>
-            <w:proofErr w:type="spellStart"/>
-            <w:r>
-              <w:rPr>
-                <w:rFonts w:ascii="Arial" w:hAnsi="Arial" w:cs="Arial"/>
-                <w:b/>
-                <w:bCs/>
-                <w:sz w:val="24"/>
-                <w:szCs w:val="24"/>
-              </w:rPr>
-              <w:t>Football</w:t>
-            </w:r>
-            <w:proofErr w:type="spellEnd"/>
-            <w:r>
-              <w:rPr>
-                <w:rFonts w:ascii="Arial" w:hAnsi="Arial" w:cs="Arial"/>
-                <w:b/>
-                <w:bCs/>
-                <w:sz w:val="24"/>
-                <w:szCs w:val="24"/>
-              </w:rPr>
-              <w:t xml:space="preserve"> Club</w:t>
+              <w:t>Despedir un jugador al Football Club</w:t>
             </w:r>
           </w:p>
         </w:tc>
@@ -1655,25 +1433,7 @@
                 <w:sz w:val="24"/>
                 <w:szCs w:val="24"/>
               </w:rPr>
-              <w:t xml:space="preserve">Permite despedir un jugador al </w:t>
-            </w:r>
-            <w:proofErr w:type="spellStart"/>
-            <w:r>
-              <w:rPr>
-                <w:rFonts w:ascii="Arial" w:hAnsi="Arial" w:cs="Arial"/>
-                <w:sz w:val="24"/>
-                <w:szCs w:val="24"/>
-              </w:rPr>
-              <w:t>Football</w:t>
-            </w:r>
-            <w:proofErr w:type="spellEnd"/>
-            <w:r>
-              <w:rPr>
-                <w:rFonts w:ascii="Arial" w:hAnsi="Arial" w:cs="Arial"/>
-                <w:sz w:val="24"/>
-                <w:szCs w:val="24"/>
-              </w:rPr>
-              <w:t xml:space="preserve"> Club</w:t>
+              <w:t>Permite despedir un jugador al Football Club</w:t>
             </w:r>
           </w:p>
         </w:tc>
@@ -1875,29 +1635,7 @@
                 <w:sz w:val="24"/>
                 <w:szCs w:val="24"/>
               </w:rPr>
-              <w:t xml:space="preserve">Agregar un equipo al </w:t>
-            </w:r>
-            <w:proofErr w:type="spellStart"/>
-            <w:r>
-              <w:rPr>
-                <w:rFonts w:ascii="Arial" w:hAnsi="Arial" w:cs="Arial"/>
-                <w:b/>
-                <w:bCs/>
-                <w:sz w:val="24"/>
-                <w:szCs w:val="24"/>
-              </w:rPr>
-              <w:t>Football</w:t>
-            </w:r>
-            <w:proofErr w:type="spellEnd"/>
-            <w:r>
-              <w:rPr>
-                <w:rFonts w:ascii="Arial" w:hAnsi="Arial" w:cs="Arial"/>
-                <w:b/>
-                <w:bCs/>
-                <w:sz w:val="24"/>
-                <w:szCs w:val="24"/>
-              </w:rPr>
-              <w:t xml:space="preserve"> Club</w:t>
+              <w:t>Agregar un equipo al Football Club</w:t>
             </w:r>
           </w:p>
         </w:tc>
@@ -1943,25 +1681,7 @@
                 <w:sz w:val="24"/>
                 <w:szCs w:val="24"/>
               </w:rPr>
-              <w:t xml:space="preserve">Permite agregar 2 equipos al </w:t>
-            </w:r>
-            <w:proofErr w:type="spellStart"/>
-            <w:r>
-              <w:rPr>
-                <w:rFonts w:ascii="Arial" w:hAnsi="Arial" w:cs="Arial"/>
-                <w:sz w:val="24"/>
-                <w:szCs w:val="24"/>
-              </w:rPr>
-              <w:t>Football</w:t>
-            </w:r>
-            <w:proofErr w:type="spellEnd"/>
-            <w:r>
-              <w:rPr>
-                <w:rFonts w:ascii="Arial" w:hAnsi="Arial" w:cs="Arial"/>
-                <w:sz w:val="24"/>
-                <w:szCs w:val="24"/>
-              </w:rPr>
-              <w:t xml:space="preserve"> Club</w:t>
+              <w:t>Permite agregar 2 equipos al Football Club</w:t>
             </w:r>
           </w:p>
         </w:tc>
@@ -5075,37 +4795,7 @@
                 <w:sz w:val="24"/>
                 <w:szCs w:val="24"/>
               </w:rPr>
-              <w:t>1</w:t>
-            </w:r>
-            <w:r>
-              <w:rPr>
-                <w:rFonts w:ascii="Arial" w:hAnsi="Arial" w:cs="Arial"/>
-                <w:b/>
-                <w:bCs/>
-                <w:sz w:val="24"/>
-                <w:szCs w:val="24"/>
-              </w:rPr>
-              <w:t>9</w:t>
-            </w:r>
-            <w:r>
-              <w:rPr>
-                <w:rFonts w:ascii="Arial" w:hAnsi="Arial" w:cs="Arial"/>
-                <w:b/>
-                <w:bCs/>
-                <w:sz w:val="24"/>
-                <w:szCs w:val="24"/>
-              </w:rPr>
-              <w:t xml:space="preserve"> Mostrar la </w:t>
-            </w:r>
-            <w:r>
-              <w:rPr>
-                <w:rFonts w:ascii="Arial" w:hAnsi="Arial" w:cs="Arial"/>
-                <w:b/>
-                <w:bCs/>
-                <w:sz w:val="24"/>
-                <w:szCs w:val="24"/>
-              </w:rPr>
-              <w:t>alineación en el campo de juego</w:t>
+              <w:t>19 Mostrar la alineación en el campo de juego</w:t>
             </w:r>
           </w:p>
         </w:tc>
@@ -5151,15 +4841,7 @@
                 <w:sz w:val="24"/>
                 <w:szCs w:val="24"/>
               </w:rPr>
-              <w:t>Permite ver la</w:t>
-            </w:r>
-            <w:r>
-              <w:rPr>
-                <w:rFonts w:ascii="Arial" w:hAnsi="Arial" w:cs="Arial"/>
-                <w:sz w:val="24"/>
-                <w:szCs w:val="24"/>
-              </w:rPr>
-              <w:t xml:space="preserve"> ubicación de cada jugador en el campo de juego, el jugador será representado con 1 y el lugar vacío con 0</w:t>
+              <w:t>Permite ver la ubicación de cada jugador en el campo de juego, el jugador será representado con 1 y el lugar vacío con 0</w:t>
             </w:r>
           </w:p>
         </w:tc>
@@ -5270,15 +4952,528 @@
                 <w:sz w:val="24"/>
                 <w:szCs w:val="24"/>
               </w:rPr>
-              <w:t>Ubicación de los jugadores</w:t>
-            </w:r>
-            <w:r>
-              <w:rPr>
-                <w:rFonts w:ascii="Arial" w:hAnsi="Arial" w:cs="Arial"/>
-                <w:sz w:val="24"/>
-                <w:szCs w:val="24"/>
-              </w:rPr>
-              <w:t xml:space="preserve"> en el campo de juego</w:t>
+              <w:t>Ubicación de los jugadores en el campo de juego</w:t>
+            </w:r>
+          </w:p>
+        </w:tc>
+      </w:tr>
+    </w:tbl>
+    <w:p/>
+    <w:tbl>
+      <w:tblPr>
+        <w:tblStyle w:val="Tablaconcuadrcula"/>
+        <w:tblW w:w="0" w:type="auto"/>
+        <w:tblLook w:val="04A0" w:firstRow="1" w:lastRow="0" w:firstColumn="1" w:lastColumn="0" w:noHBand="0" w:noVBand="1"/>
+      </w:tblPr>
+      <w:tblGrid>
+        <w:gridCol w:w="1413"/>
+        <w:gridCol w:w="7415"/>
+      </w:tblGrid>
+      <w:tr>
+        <w:tc>
+          <w:tcPr>
+            <w:tcW w:w="1413" w:type="dxa"/>
+          </w:tcPr>
+          <w:p>
+            <w:pPr>
+              <w:rPr>
+                <w:rFonts w:ascii="Arial" w:hAnsi="Arial" w:cs="Arial"/>
+                <w:sz w:val="24"/>
+                <w:szCs w:val="24"/>
+              </w:rPr>
+            </w:pPr>
+            <w:r>
+              <w:rPr>
+                <w:rFonts w:ascii="Arial" w:hAnsi="Arial" w:cs="Arial"/>
+                <w:sz w:val="24"/>
+                <w:szCs w:val="24"/>
+              </w:rPr>
+              <w:t>Nombre</w:t>
+            </w:r>
+          </w:p>
+        </w:tc>
+        <w:tc>
+          <w:tcPr>
+            <w:tcW w:w="7415" w:type="dxa"/>
+          </w:tcPr>
+          <w:p>
+            <w:pPr>
+              <w:rPr>
+                <w:rFonts w:ascii="Arial" w:hAnsi="Arial" w:cs="Arial"/>
+                <w:b/>
+                <w:bCs/>
+                <w:sz w:val="24"/>
+                <w:szCs w:val="24"/>
+              </w:rPr>
+            </w:pPr>
+            <w:r>
+              <w:rPr>
+                <w:rFonts w:ascii="Arial" w:hAnsi="Arial" w:cs="Arial"/>
+                <w:b/>
+                <w:bCs/>
+                <w:sz w:val="24"/>
+                <w:szCs w:val="24"/>
+              </w:rPr>
+              <w:t>R. #</w:t>
+            </w:r>
+            <w:r>
+              <w:rPr>
+                <w:rFonts w:ascii="Arial" w:hAnsi="Arial" w:cs="Arial"/>
+                <w:b/>
+                <w:bCs/>
+                <w:sz w:val="24"/>
+                <w:szCs w:val="24"/>
+              </w:rPr>
+              <w:t>20</w:t>
+            </w:r>
+            <w:r>
+              <w:rPr>
+                <w:rFonts w:ascii="Arial" w:hAnsi="Arial" w:cs="Arial"/>
+                <w:b/>
+                <w:bCs/>
+                <w:sz w:val="24"/>
+                <w:szCs w:val="24"/>
+              </w:rPr>
+              <w:t xml:space="preserve"> </w:t>
+            </w:r>
+            <w:r>
+              <w:rPr>
+                <w:rFonts w:ascii="Arial" w:hAnsi="Arial" w:cs="Arial"/>
+                <w:b/>
+                <w:bCs/>
+                <w:sz w:val="24"/>
+                <w:szCs w:val="24"/>
+              </w:rPr>
+              <w:t>Calcular el precio de mercado</w:t>
+            </w:r>
+          </w:p>
+        </w:tc>
+      </w:tr>
+      <w:tr>
+        <w:tc>
+          <w:tcPr>
+            <w:tcW w:w="1413" w:type="dxa"/>
+          </w:tcPr>
+          <w:p>
+            <w:pPr>
+              <w:rPr>
+                <w:rFonts w:ascii="Arial" w:hAnsi="Arial" w:cs="Arial"/>
+                <w:sz w:val="24"/>
+                <w:szCs w:val="24"/>
+              </w:rPr>
+            </w:pPr>
+            <w:r>
+              <w:rPr>
+                <w:rFonts w:ascii="Arial" w:hAnsi="Arial" w:cs="Arial"/>
+                <w:sz w:val="24"/>
+                <w:szCs w:val="24"/>
+              </w:rPr>
+              <w:t>Resumen</w:t>
+            </w:r>
+          </w:p>
+        </w:tc>
+        <w:tc>
+          <w:tcPr>
+            <w:tcW w:w="7415" w:type="dxa"/>
+          </w:tcPr>
+          <w:p>
+            <w:pPr>
+              <w:rPr>
+                <w:rFonts w:ascii="Arial" w:hAnsi="Arial" w:cs="Arial"/>
+                <w:sz w:val="24"/>
+                <w:szCs w:val="24"/>
+              </w:rPr>
+            </w:pPr>
+            <w:r>
+              <w:rPr>
+                <w:rFonts w:ascii="Arial" w:hAnsi="Arial" w:cs="Arial"/>
+                <w:sz w:val="24"/>
+                <w:szCs w:val="24"/>
+              </w:rPr>
+              <w:t>Permite</w:t>
+            </w:r>
+            <w:r>
+              <w:rPr>
+                <w:rFonts w:ascii="Arial" w:hAnsi="Arial" w:cs="Arial"/>
+                <w:sz w:val="24"/>
+                <w:szCs w:val="24"/>
+              </w:rPr>
+              <w:t xml:space="preserve"> calcular el precio de mercado de los jugadores y entrenadores del club</w:t>
+            </w:r>
+          </w:p>
+        </w:tc>
+      </w:tr>
+      <w:tr>
+        <w:tc>
+          <w:tcPr>
+            <w:tcW w:w="8828" w:type="dxa"/>
+            <w:gridSpan w:val="2"/>
+            <w:shd w:val="clear" w:color="auto" w:fill="D0CECE" w:themeFill="background2" w:themeFillShade="E6"/>
+          </w:tcPr>
+          <w:p>
+            <w:pPr>
+              <w:rPr>
+                <w:rFonts w:ascii="Arial" w:hAnsi="Arial" w:cs="Arial"/>
+                <w:b/>
+                <w:bCs/>
+                <w:sz w:val="24"/>
+                <w:szCs w:val="24"/>
+              </w:rPr>
+            </w:pPr>
+            <w:r>
+              <w:rPr>
+                <w:rFonts w:ascii="Arial" w:hAnsi="Arial" w:cs="Arial"/>
+                <w:b/>
+                <w:bCs/>
+                <w:sz w:val="24"/>
+                <w:szCs w:val="24"/>
+              </w:rPr>
+              <w:t>Entradas</w:t>
+            </w:r>
+          </w:p>
+        </w:tc>
+      </w:tr>
+      <w:tr>
+        <w:tc>
+          <w:tcPr>
+            <w:tcW w:w="8828" w:type="dxa"/>
+            <w:gridSpan w:val="2"/>
+          </w:tcPr>
+          <w:p>
+            <w:pPr>
+              <w:rPr>
+                <w:rFonts w:ascii="Arial" w:hAnsi="Arial" w:cs="Arial"/>
+                <w:sz w:val="24"/>
+                <w:szCs w:val="24"/>
+                <w:u w:val="single"/>
+              </w:rPr>
+            </w:pPr>
+            <w:r>
+              <w:rPr>
+                <w:rFonts w:ascii="Arial" w:hAnsi="Arial" w:cs="Arial"/>
+                <w:sz w:val="24"/>
+                <w:szCs w:val="24"/>
+              </w:rPr>
+              <w:t>Empleado</w:t>
+            </w:r>
+          </w:p>
+        </w:tc>
+      </w:tr>
+      <w:tr>
+        <w:tc>
+          <w:tcPr>
+            <w:tcW w:w="8828" w:type="dxa"/>
+            <w:gridSpan w:val="2"/>
+            <w:shd w:val="clear" w:color="auto" w:fill="D0CECE" w:themeFill="background2" w:themeFillShade="E6"/>
+          </w:tcPr>
+          <w:p>
+            <w:pPr>
+              <w:rPr>
+                <w:rFonts w:ascii="Arial" w:hAnsi="Arial" w:cs="Arial"/>
+                <w:b/>
+                <w:bCs/>
+                <w:sz w:val="24"/>
+                <w:szCs w:val="24"/>
+              </w:rPr>
+            </w:pPr>
+            <w:r>
+              <w:rPr>
+                <w:rFonts w:ascii="Arial" w:hAnsi="Arial" w:cs="Arial"/>
+                <w:b/>
+                <w:bCs/>
+                <w:sz w:val="24"/>
+                <w:szCs w:val="24"/>
+              </w:rPr>
+              <w:t>Resultado</w:t>
+            </w:r>
+          </w:p>
+        </w:tc>
+      </w:tr>
+      <w:tr>
+        <w:tc>
+          <w:tcPr>
+            <w:tcW w:w="8828" w:type="dxa"/>
+            <w:gridSpan w:val="2"/>
+          </w:tcPr>
+          <w:p>
+            <w:pPr>
+              <w:rPr>
+                <w:rFonts w:ascii="Arial" w:hAnsi="Arial" w:cs="Arial"/>
+                <w:sz w:val="24"/>
+                <w:szCs w:val="24"/>
+              </w:rPr>
+            </w:pPr>
+            <w:r>
+              <w:rPr>
+                <w:rFonts w:ascii="Arial" w:hAnsi="Arial" w:cs="Arial"/>
+                <w:sz w:val="24"/>
+                <w:szCs w:val="24"/>
+              </w:rPr>
+              <w:t>Precio de mercado</w:t>
+            </w:r>
+          </w:p>
+        </w:tc>
+      </w:tr>
+    </w:tbl>
+    <w:p/>
+    <w:tbl>
+      <w:tblPr>
+        <w:tblStyle w:val="Tablaconcuadrcula"/>
+        <w:tblW w:w="0" w:type="auto"/>
+        <w:tblLook w:val="04A0" w:firstRow="1" w:lastRow="0" w:firstColumn="1" w:lastColumn="0" w:noHBand="0" w:noVBand="1"/>
+      </w:tblPr>
+      <w:tblGrid>
+        <w:gridCol w:w="1413"/>
+        <w:gridCol w:w="7415"/>
+      </w:tblGrid>
+      <w:tr>
+        <w:tc>
+          <w:tcPr>
+            <w:tcW w:w="1413" w:type="dxa"/>
+          </w:tcPr>
+          <w:p>
+            <w:pPr>
+              <w:rPr>
+                <w:rFonts w:ascii="Arial" w:hAnsi="Arial" w:cs="Arial"/>
+                <w:sz w:val="24"/>
+                <w:szCs w:val="24"/>
+              </w:rPr>
+            </w:pPr>
+            <w:r>
+              <w:rPr>
+                <w:rFonts w:ascii="Arial" w:hAnsi="Arial" w:cs="Arial"/>
+                <w:sz w:val="24"/>
+                <w:szCs w:val="24"/>
+              </w:rPr>
+              <w:t>Nombre</w:t>
+            </w:r>
+          </w:p>
+        </w:tc>
+        <w:tc>
+          <w:tcPr>
+            <w:tcW w:w="7415" w:type="dxa"/>
+          </w:tcPr>
+          <w:p>
+            <w:pPr>
+              <w:rPr>
+                <w:rFonts w:ascii="Arial" w:hAnsi="Arial" w:cs="Arial"/>
+                <w:b/>
+                <w:bCs/>
+                <w:sz w:val="24"/>
+                <w:szCs w:val="24"/>
+              </w:rPr>
+            </w:pPr>
+            <w:r>
+              <w:rPr>
+                <w:rFonts w:ascii="Arial" w:hAnsi="Arial" w:cs="Arial"/>
+                <w:b/>
+                <w:bCs/>
+                <w:sz w:val="24"/>
+                <w:szCs w:val="24"/>
+              </w:rPr>
+              <w:t>R. #</w:t>
+            </w:r>
+            <w:r>
+              <w:rPr>
+                <w:rFonts w:ascii="Arial" w:hAnsi="Arial" w:cs="Arial"/>
+                <w:b/>
+                <w:bCs/>
+                <w:sz w:val="24"/>
+                <w:szCs w:val="24"/>
+              </w:rPr>
+              <w:t>21</w:t>
+            </w:r>
+            <w:r>
+              <w:rPr>
+                <w:rFonts w:ascii="Arial" w:hAnsi="Arial" w:cs="Arial"/>
+                <w:b/>
+                <w:bCs/>
+                <w:sz w:val="24"/>
+                <w:szCs w:val="24"/>
+              </w:rPr>
+              <w:t xml:space="preserve"> </w:t>
+            </w:r>
+            <w:r>
+              <w:rPr>
+                <w:rFonts w:ascii="Arial" w:hAnsi="Arial" w:cs="Arial"/>
+                <w:b/>
+                <w:bCs/>
+                <w:sz w:val="24"/>
+                <w:szCs w:val="24"/>
+              </w:rPr>
+              <w:t>Calcular el nivel</w:t>
+            </w:r>
+          </w:p>
+        </w:tc>
+      </w:tr>
+      <w:tr>
+        <w:tc>
+          <w:tcPr>
+            <w:tcW w:w="1413" w:type="dxa"/>
+          </w:tcPr>
+          <w:p>
+            <w:pPr>
+              <w:rPr>
+                <w:rFonts w:ascii="Arial" w:hAnsi="Arial" w:cs="Arial"/>
+                <w:sz w:val="24"/>
+                <w:szCs w:val="24"/>
+              </w:rPr>
+            </w:pPr>
+            <w:r>
+              <w:rPr>
+                <w:rFonts w:ascii="Arial" w:hAnsi="Arial" w:cs="Arial"/>
+                <w:sz w:val="24"/>
+                <w:szCs w:val="24"/>
+              </w:rPr>
+              <w:t>Resumen</w:t>
+            </w:r>
+          </w:p>
+        </w:tc>
+        <w:tc>
+          <w:tcPr>
+            <w:tcW w:w="7415" w:type="dxa"/>
+          </w:tcPr>
+          <w:p>
+            <w:pPr>
+              <w:rPr>
+                <w:rFonts w:ascii="Arial" w:hAnsi="Arial" w:cs="Arial"/>
+                <w:sz w:val="24"/>
+                <w:szCs w:val="24"/>
+              </w:rPr>
+            </w:pPr>
+            <w:r>
+              <w:rPr>
+                <w:rFonts w:ascii="Arial" w:hAnsi="Arial" w:cs="Arial"/>
+                <w:sz w:val="24"/>
+                <w:szCs w:val="24"/>
+              </w:rPr>
+              <w:t xml:space="preserve">Permite calcular el </w:t>
+            </w:r>
+            <w:r>
+              <w:rPr>
+                <w:rFonts w:ascii="Arial" w:hAnsi="Arial" w:cs="Arial"/>
+                <w:sz w:val="24"/>
+                <w:szCs w:val="24"/>
+              </w:rPr>
+              <w:t>nivel</w:t>
+            </w:r>
+            <w:r>
+              <w:rPr>
+                <w:rFonts w:ascii="Arial" w:hAnsi="Arial" w:cs="Arial"/>
+                <w:sz w:val="24"/>
+                <w:szCs w:val="24"/>
+              </w:rPr>
+              <w:t xml:space="preserve"> de los jugadores y entrenadores del club</w:t>
+            </w:r>
+          </w:p>
+        </w:tc>
+      </w:tr>
+      <w:tr>
+        <w:tc>
+          <w:tcPr>
+            <w:tcW w:w="8828" w:type="dxa"/>
+            <w:gridSpan w:val="2"/>
+            <w:shd w:val="clear" w:color="auto" w:fill="D0CECE" w:themeFill="background2" w:themeFillShade="E6"/>
+          </w:tcPr>
+          <w:p>
+            <w:pPr>
+              <w:rPr>
+                <w:rFonts w:ascii="Arial" w:hAnsi="Arial" w:cs="Arial"/>
+                <w:b/>
+                <w:bCs/>
+                <w:sz w:val="24"/>
+                <w:szCs w:val="24"/>
+              </w:rPr>
+            </w:pPr>
+            <w:r>
+              <w:rPr>
+                <w:rFonts w:ascii="Arial" w:hAnsi="Arial" w:cs="Arial"/>
+                <w:b/>
+                <w:bCs/>
+                <w:sz w:val="24"/>
+                <w:szCs w:val="24"/>
+              </w:rPr>
+              <w:t>Entradas</w:t>
+            </w:r>
+          </w:p>
+        </w:tc>
+      </w:tr>
+      <w:tr>
+        <w:tc>
+          <w:tcPr>
+            <w:tcW w:w="8828" w:type="dxa"/>
+            <w:gridSpan w:val="2"/>
+          </w:tcPr>
+          <w:p>
+            <w:pPr>
+              <w:rPr>
+                <w:rFonts w:ascii="Arial" w:hAnsi="Arial" w:cs="Arial"/>
+                <w:sz w:val="24"/>
+                <w:szCs w:val="24"/>
+              </w:rPr>
+            </w:pPr>
+            <w:r>
+              <w:rPr>
+                <w:rFonts w:ascii="Arial" w:hAnsi="Arial" w:cs="Arial"/>
+                <w:sz w:val="24"/>
+                <w:szCs w:val="24"/>
+              </w:rPr>
+              <w:t>Empleado</w:t>
+            </w:r>
+          </w:p>
+        </w:tc>
+      </w:tr>
+      <w:tr>
+        <w:tc>
+          <w:tcPr>
+            <w:tcW w:w="8828" w:type="dxa"/>
+            <w:gridSpan w:val="2"/>
+            <w:shd w:val="clear" w:color="auto" w:fill="D0CECE" w:themeFill="background2" w:themeFillShade="E6"/>
+          </w:tcPr>
+          <w:p>
+            <w:pPr>
+              <w:rPr>
+                <w:rFonts w:ascii="Arial" w:hAnsi="Arial" w:cs="Arial"/>
+                <w:b/>
+                <w:bCs/>
+                <w:sz w:val="24"/>
+                <w:szCs w:val="24"/>
+              </w:rPr>
+            </w:pPr>
+            <w:r>
+              <w:rPr>
+                <w:rFonts w:ascii="Arial" w:hAnsi="Arial" w:cs="Arial"/>
+                <w:b/>
+                <w:bCs/>
+                <w:sz w:val="24"/>
+                <w:szCs w:val="24"/>
+              </w:rPr>
+              <w:t>Resultado</w:t>
+            </w:r>
+          </w:p>
+        </w:tc>
+      </w:tr>
+      <w:tr>
+        <w:tc>
+          <w:tcPr>
+            <w:tcW w:w="8828" w:type="dxa"/>
+            <w:gridSpan w:val="2"/>
+          </w:tcPr>
+          <w:p>
+            <w:pPr>
+              <w:rPr>
+                <w:rFonts w:ascii="Arial" w:hAnsi="Arial" w:cs="Arial"/>
+                <w:sz w:val="24"/>
+                <w:szCs w:val="24"/>
+              </w:rPr>
+            </w:pPr>
+            <w:r>
+              <w:rPr>
+                <w:rFonts w:ascii="Arial" w:hAnsi="Arial" w:cs="Arial"/>
+                <w:sz w:val="24"/>
+                <w:szCs w:val="24"/>
+              </w:rPr>
+              <w:t>Nivel del empleado</w:t>
             </w:r>
           </w:p>
         </w:tc>

</xml_diff>